<commit_message>
Finalized report layout: Added page numbering, fixed section breaks, and updated deliverables
</commit_message>
<xml_diff>
--- a/final_submission/Team_Eklavya_Submission_FINAL.docx
+++ b/final_submission/Team_Eklavya_Submission_FINAL.docx
@@ -99,14 +99,6 @@
           <w:t>https://uidia-dashboard.vercel.app/</w:t>
         </w:r>
       </w:hyperlink>
-    </w:p>
-    <w:p>
-      <w:pPr>
-        <w:jc w:val="center"/>
-      </w:pPr>
-      <w:r>
-        <w:t>__________________________________________________________________________________</w:t>
-      </w:r>
     </w:p>
     <w:p>
       <w:pPr>
@@ -287,6 +279,11 @@
     <w:p>
       <w:r>
         <w:t>Naming mismatches (e.g., 'Bengaluru Urban' vs 'Bengaluru South') obscure data linkage. We identified 47 districts with 234,567 enrolments but zero updates: a 6.5% rate vs &lt;2% industry benchmark.</w:t>
+      </w:r>
+    </w:p>
+    <w:p>
+      <w:r>
+        <w:br w:type="page"/>
       </w:r>
     </w:p>
     <w:p>
@@ -804,6 +801,7 @@
       </w:r>
     </w:p>
     <w:sectPr>
+      <w:footerReference w:type="default" r:id="rId15"/>
       <w:pgSz w:w="12240" w:h="15840"/>
       <w:pgMar w:top="1440" w:right="1800" w:bottom="1440" w:left="1800" w:header="720" w:footer="720" w:gutter="0"/>
       <w:cols w:space="720"/>
@@ -811,6 +809,26 @@
     </w:sectPr>
   </w:body>
 </w:document>
+</file>
+
+<file path=word/footer1.xml><?xml version="1.0" encoding="utf-8"?>
+<w:ftr xmlns:m="http://schemas.openxmlformats.org/officeDocument/2006/math" xmlns:mc="http://schemas.openxmlformats.org/markup-compatibility/2006" xmlns:mo="http://schemas.microsoft.com/office/mac/office/2008/main" xmlns:mv="urn:schemas-microsoft-com:mac:vml" xmlns:o="urn:schemas-microsoft-com:office:office" xmlns:r="http://schemas.openxmlformats.org/officeDocument/2006/relationships" xmlns:v="urn:schemas-microsoft-com:vml" xmlns:w10="urn:schemas-microsoft-com:office:word" xmlns:w14="http://schemas.microsoft.com/office/word/2010/wordml" xmlns:w="http://schemas.openxmlformats.org/wordprocessingml/2006/main" xmlns:wne="http://schemas.microsoft.com/office/word/2006/wordml" xmlns:wp14="http://schemas.microsoft.com/office/word/2010/wordprocessingDrawing" xmlns:wp="http://schemas.openxmlformats.org/drawingml/2006/wordprocessingDrawing" xmlns:wpc="http://schemas.microsoft.com/office/word/2010/wordprocessingCanvas" xmlns:wpg="http://schemas.microsoft.com/office/word/2010/wordprocessingGroup" xmlns:wpi="http://schemas.microsoft.com/office/word/2010/wordprocessingInk" xmlns:wps="http://schemas.microsoft.com/office/word/2010/wordprocessingShape" mc:Ignorable="w14 wp14">
+  <w:p>
+    <w:pPr>
+      <w:pStyle w:val="Footer"/>
+      <w:jc w:val="right"/>
+    </w:pPr>
+    <w:r>
+      <w:rPr>
+        <w:color w:val="787878"/>
+        <w:sz w:val="20"/>
+      </w:rPr>
+      <w:fldChar w:fldCharType="begin"/>
+      <w:instrText xml:space="preserve">PAGE</w:instrText>
+      <w:fldChar w:fldCharType="end"/>
+    </w:r>
+  </w:p>
+</w:ftr>
 </file>
 
 <file path=word/numbering.xml><?xml version="1.0" encoding="utf-8"?>

</xml_diff>

<commit_message>
Layout: Dedicated page for Ground Truth and Exhibit A (Page 3)
</commit_message>
<xml_diff>
--- a/final_submission/Team_Eklavya_Submission_FINAL.docx
+++ b/final_submission/Team_Eklavya_Submission_FINAL.docx
@@ -589,6 +589,11 @@
       </w:r>
     </w:p>
     <w:p>
+      <w:r>
+        <w:br w:type="page"/>
+      </w:r>
+    </w:p>
+    <w:p>
       <w:pPr>
         <w:pStyle w:val="Heading2"/>
       </w:pPr>

</xml_diff>

<commit_message>
Layout: Re-balanced Page 3 with section text, spacers, and proper gaps
</commit_message>
<xml_diff>
--- a/final_submission/Team_Eklavya_Submission_FINAL.docx
+++ b/final_submission/Team_Eklavya_Submission_FINAL.docx
@@ -261,6 +261,11 @@
       </w:r>
     </w:p>
     <w:p>
+      <w:r>
+        <w:br w:type="page"/>
+      </w:r>
+    </w:p>
+    <w:p>
       <w:pPr>
         <w:pStyle w:val="Heading1"/>
       </w:pPr>
@@ -281,11 +286,7 @@
         <w:t>Naming mismatches (e.g., 'Bengaluru Urban' vs 'Bengaluru South') obscure data linkage. We identified 47 districts with 234,567 enrolments but zero updates: a 6.5% rate vs &lt;2% industry benchmark.</w:t>
       </w:r>
     </w:p>
-    <w:p>
-      <w:r>
-        <w:br w:type="page"/>
-      </w:r>
-    </w:p>
+    <w:p/>
     <w:p>
       <w:pPr/>
       <w:r>
@@ -540,6 +541,7 @@
         </w:tc>
       </w:tr>
     </w:tbl>
+    <w:p/>
     <w:p>
       <w:pPr>
         <w:jc w:val="center"/>

</xml_diff>

<commit_message>
Final: Professionalized code paths and integrated Architecture PNG
</commit_message>
<xml_diff>
--- a/final_submission/Team_Eklavya_Submission_FINAL.docx
+++ b/final_submission/Team_Eklavya_Submission_FINAL.docx
@@ -260,6 +260,56 @@
         <w:t>4. Output: Real-time React-based monitoring dashboard for government oversight.</w:t>
       </w:r>
     </w:p>
+    <w:p/>
+    <w:p>
+      <w:pPr>
+        <w:jc w:val="center"/>
+      </w:pPr>
+      <w:r>
+        <w:drawing>
+          <wp:inline xmlns:a="http://schemas.openxmlformats.org/drawingml/2006/main" xmlns:pic="http://schemas.openxmlformats.org/drawingml/2006/picture">
+            <wp:extent cx="4572000" cy="2888631"/>
+            <wp:docPr id="2" name="Picture 2"/>
+            <wp:cNvGraphicFramePr>
+              <a:graphicFrameLocks noChangeAspect="1"/>
+            </wp:cNvGraphicFramePr>
+            <a:graphic>
+              <a:graphicData uri="http://schemas.openxmlformats.org/drawingml/2006/picture">
+                <pic:pic>
+                  <pic:nvPicPr>
+                    <pic:cNvPr id="0" name="High-Level System Architecture.png"/>
+                    <pic:cNvPicPr/>
+                  </pic:nvPicPr>
+                  <pic:blipFill>
+                    <a:blip r:embed="rId11"/>
+                    <a:stretch>
+                      <a:fillRect/>
+                    </a:stretch>
+                  </pic:blipFill>
+                  <pic:spPr>
+                    <a:xfrm>
+                      <a:off x="0" y="0"/>
+                      <a:ext cx="4572000" cy="2888631"/>
+                    </a:xfrm>
+                    <a:prstGeom prst="rect"/>
+                  </pic:spPr>
+                </pic:pic>
+              </a:graphicData>
+            </a:graphic>
+          </wp:inline>
+        </w:drawing>
+      </w:r>
+    </w:p>
+    <w:p>
+      <w:pPr>
+        <w:pStyle w:val="Caption"/>
+        <w:jc w:val="center"/>
+      </w:pPr>
+      <w:r>
+        <w:t>Figure 1: High-Level System Architecture &amp; Data Flow</w:t>
+      </w:r>
+    </w:p>
+    <w:p/>
     <w:p>
       <w:r>
         <w:br w:type="page"/>
@@ -550,7 +600,7 @@
         <w:drawing>
           <wp:inline xmlns:a="http://schemas.openxmlformats.org/drawingml/2006/main" xmlns:pic="http://schemas.openxmlformats.org/drawingml/2006/picture">
             <wp:extent cx="4572000" cy="2684920"/>
-            <wp:docPr id="2" name="Picture 2"/>
+            <wp:docPr id="3" name="Picture 3"/>
             <wp:cNvGraphicFramePr>
               <a:graphicFrameLocks noChangeAspect="1"/>
             </wp:cNvGraphicFramePr>
@@ -562,7 +612,7 @@
                     <pic:cNvPicPr/>
                   </pic:nvPicPr>
                   <pic:blipFill>
-                    <a:blip r:embed="rId11"/>
+                    <a:blip r:embed="rId12"/>
                     <a:stretch>
                       <a:fillRect/>
                     </a:stretch>
@@ -616,7 +666,7 @@
         <w:drawing>
           <wp:inline xmlns:a="http://schemas.openxmlformats.org/drawingml/2006/main" xmlns:pic="http://schemas.openxmlformats.org/drawingml/2006/picture">
             <wp:extent cx="4572000" cy="2231001"/>
-            <wp:docPr id="3" name="Picture 3"/>
+            <wp:docPr id="4" name="Picture 4"/>
             <wp:cNvGraphicFramePr>
               <a:graphicFrameLocks noChangeAspect="1"/>
             </wp:cNvGraphicFramePr>
@@ -628,7 +678,7 @@
                     <pic:cNvPicPr/>
                   </pic:nvPicPr>
                   <pic:blipFill>
-                    <a:blip r:embed="rId12"/>
+                    <a:blip r:embed="rId13"/>
                     <a:stretch>
                       <a:fillRect/>
                     </a:stretch>
@@ -677,7 +727,7 @@
         <w:drawing>
           <wp:inline xmlns:a="http://schemas.openxmlformats.org/drawingml/2006/main" xmlns:pic="http://schemas.openxmlformats.org/drawingml/2006/picture">
             <wp:extent cx="4572000" cy="3370798"/>
-            <wp:docPr id="4" name="Picture 4"/>
+            <wp:docPr id="5" name="Picture 5"/>
             <wp:cNvGraphicFramePr>
               <a:graphicFrameLocks noChangeAspect="1"/>
             </wp:cNvGraphicFramePr>
@@ -689,7 +739,7 @@
                     <pic:cNvPicPr/>
                   </pic:nvPicPr>
                   <pic:blipFill>
-                    <a:blip r:embed="rId13"/>
+                    <a:blip r:embed="rId14"/>
                     <a:stretch>
                       <a:fillRect/>
                     </a:stretch>
@@ -759,7 +809,7 @@
       <w:r>
         <w:t>Complete source code, 5 interactive Jupyter notebooks, and methodology validation logs:</w:t>
       </w:r>
-      <w:hyperlink r:id="rId14">
+      <w:hyperlink r:id="rId15">
         <w:r>
           <w:rPr>
             <w:color w:val="0000FF"/>
@@ -808,7 +858,7 @@
       </w:r>
     </w:p>
     <w:sectPr>
-      <w:footerReference w:type="default" r:id="rId15"/>
+      <w:footerReference w:type="default" r:id="rId16"/>
       <w:pgSz w:w="12240" w:h="15840"/>
       <w:pgMar w:top="1440" w:right="1800" w:bottom="1440" w:left="1800" w:header="720" w:footer="720" w:gutter="0"/>
       <w:cols w:space="720"/>

</xml_diff>

<commit_message>
Final: Cleaned up directory and kept only the latest ULTIMATE version as the final submission
</commit_message>
<xml_diff>
--- a/final_submission/Team_Eklavya_Submission_FINAL.docx
+++ b/final_submission/Team_Eklavya_Submission_FINAL.docx
@@ -310,6 +310,56 @@
       </w:r>
     </w:p>
     <w:p/>
+    <w:p/>
+    <w:p>
+      <w:pPr>
+        <w:jc w:val="center"/>
+      </w:pPr>
+      <w:r>
+        <w:drawing>
+          <wp:inline xmlns:a="http://schemas.openxmlformats.org/drawingml/2006/main" xmlns:pic="http://schemas.openxmlformats.org/drawingml/2006/picture">
+            <wp:extent cx="4114800" cy="2672920"/>
+            <wp:docPr id="3" name="Picture 3"/>
+            <wp:cNvGraphicFramePr>
+              <a:graphicFrameLocks noChangeAspect="1"/>
+            </wp:cNvGraphicFramePr>
+            <a:graphic>
+              <a:graphicData uri="http://schemas.openxmlformats.org/drawingml/2006/picture">
+                <pic:pic>
+                  <pic:nvPicPr>
+                    <pic:cNvPr id="0" name="Sovereign Data Trust Architecture_ A 3D Layered Pyramid Diagram - visual selection.png"/>
+                    <pic:cNvPicPr/>
+                  </pic:nvPicPr>
+                  <pic:blipFill>
+                    <a:blip r:embed="rId12"/>
+                    <a:stretch>
+                      <a:fillRect/>
+                    </a:stretch>
+                  </pic:blipFill>
+                  <pic:spPr>
+                    <a:xfrm>
+                      <a:off x="0" y="0"/>
+                      <a:ext cx="4114800" cy="2672920"/>
+                    </a:xfrm>
+                    <a:prstGeom prst="rect"/>
+                  </pic:spPr>
+                </pic:pic>
+              </a:graphicData>
+            </a:graphic>
+          </wp:inline>
+        </w:drawing>
+      </w:r>
+    </w:p>
+    <w:p>
+      <w:pPr>
+        <w:pStyle w:val="Caption"/>
+        <w:jc w:val="center"/>
+      </w:pPr>
+      <w:r>
+        <w:t>Figure 2: Sovereign Data Trust &amp; Integrity Framework</w:t>
+      </w:r>
+    </w:p>
+    <w:p/>
     <w:p>
       <w:r>
         <w:br w:type="page"/>
@@ -600,7 +650,7 @@
         <w:drawing>
           <wp:inline xmlns:a="http://schemas.openxmlformats.org/drawingml/2006/main" xmlns:pic="http://schemas.openxmlformats.org/drawingml/2006/picture">
             <wp:extent cx="4572000" cy="2684920"/>
-            <wp:docPr id="3" name="Picture 3"/>
+            <wp:docPr id="4" name="Picture 4"/>
             <wp:cNvGraphicFramePr>
               <a:graphicFrameLocks noChangeAspect="1"/>
             </wp:cNvGraphicFramePr>
@@ -612,7 +662,7 @@
                     <pic:cNvPicPr/>
                   </pic:nvPicPr>
                   <pic:blipFill>
-                    <a:blip r:embed="rId12"/>
+                    <a:blip r:embed="rId13"/>
                     <a:stretch>
                       <a:fillRect/>
                     </a:stretch>
@@ -666,7 +716,7 @@
         <w:drawing>
           <wp:inline xmlns:a="http://schemas.openxmlformats.org/drawingml/2006/main" xmlns:pic="http://schemas.openxmlformats.org/drawingml/2006/picture">
             <wp:extent cx="4572000" cy="2231001"/>
-            <wp:docPr id="4" name="Picture 4"/>
+            <wp:docPr id="5" name="Picture 5"/>
             <wp:cNvGraphicFramePr>
               <a:graphicFrameLocks noChangeAspect="1"/>
             </wp:cNvGraphicFramePr>
@@ -678,7 +728,7 @@
                     <pic:cNvPicPr/>
                   </pic:nvPicPr>
                   <pic:blipFill>
-                    <a:blip r:embed="rId13"/>
+                    <a:blip r:embed="rId14"/>
                     <a:stretch>
                       <a:fillRect/>
                     </a:stretch>
@@ -727,7 +777,7 @@
         <w:drawing>
           <wp:inline xmlns:a="http://schemas.openxmlformats.org/drawingml/2006/main" xmlns:pic="http://schemas.openxmlformats.org/drawingml/2006/picture">
             <wp:extent cx="4572000" cy="3370798"/>
-            <wp:docPr id="5" name="Picture 5"/>
+            <wp:docPr id="6" name="Picture 6"/>
             <wp:cNvGraphicFramePr>
               <a:graphicFrameLocks noChangeAspect="1"/>
             </wp:cNvGraphicFramePr>
@@ -739,7 +789,7 @@
                     <pic:cNvPicPr/>
                   </pic:nvPicPr>
                   <pic:blipFill>
-                    <a:blip r:embed="rId14"/>
+                    <a:blip r:embed="rId15"/>
                     <a:stretch>
                       <a:fillRect/>
                     </a:stretch>
@@ -809,7 +859,7 @@
       <w:r>
         <w:t>Complete source code, 5 interactive Jupyter notebooks, and methodology validation logs:</w:t>
       </w:r>
-      <w:hyperlink r:id="rId15">
+      <w:hyperlink r:id="rId16">
         <w:r>
           <w:rPr>
             <w:color w:val="0000FF"/>
@@ -858,7 +908,7 @@
       </w:r>
     </w:p>
     <w:sectPr>
-      <w:footerReference w:type="default" r:id="rId16"/>
+      <w:footerReference w:type="default" r:id="rId17"/>
       <w:pgSz w:w="12240" w:h="15840"/>
       <w:pgMar w:top="1440" w:right="1800" w:bottom="1440" w:left="1800" w:header="720" w:footer="720" w:gutter="0"/>
       <w:cols w:space="720"/>

</xml_diff>

<commit_message>
Finalized report formatting and cleaned up submission files
</commit_message>
<xml_diff>
--- a/final_submission/Team_Eklavya_Submission_FINAL.docx
+++ b/final_submission/Team_Eklavya_Submission_FINAL.docx
@@ -4,7 +4,7 @@
   <w:body>
     <w:p>
       <w:pPr>
-        <w:jc w:val="center"/>
+        <w:jc w:val="both"/>
       </w:pPr>
       <w:r>
         <w:rPr>
@@ -17,7 +17,7 @@
     </w:p>
     <w:p>
       <w:pPr>
-        <w:jc w:val="center"/>
+        <w:jc w:val="both"/>
         <w:rPr>
           <w:b/>
         </w:rPr>
@@ -31,12 +31,12 @@
     </w:p>
     <w:p>
       <w:pPr>
-        <w:jc w:val="center"/>
+        <w:jc w:val="both"/>
       </w:pPr>
     </w:p>
     <w:p>
       <w:pPr>
-        <w:jc w:val="center"/>
+        <w:jc w:val="both"/>
       </w:pPr>
       <w:r>
         <w:rPr>
@@ -81,7 +81,7 @@
     </w:p>
     <w:p>
       <w:pPr>
-        <w:jc w:val="center"/>
+        <w:jc w:val="both"/>
       </w:pPr>
       <w:r>
         <w:rPr>
@@ -92,7 +92,7 @@
     </w:p>
     <w:p>
       <w:pPr>
-        <w:jc w:val="center"/>
+        <w:jc w:val="both"/>
       </w:pPr>
       <w:r>
         <w:rPr>
@@ -130,6 +130,9 @@
       </w:r>
     </w:p>
     <w:p>
+      <w:pPr>
+        <w:jc w:val="both"/>
+      </w:pPr>
       <w:r>
         <w:rPr>
           <w:b/>
@@ -144,6 +147,9 @@
       </w:r>
     </w:p>
     <w:p>
+      <w:pPr>
+        <w:jc w:val="both"/>
+      </w:pPr>
       <w:r>
         <w:t>Our analysis of 5.2 million UIDAI records identifies three structural inefficiencies that impede the primary goal of unlocking societal trends. We provide a statistically validated framework (Welch's T-Test, Z-Score, and Pearson Correlation) to detect 'Ghost Districts', monitor reporting latencies, and optimize administrative synchronization. Our solution empowers UIDAI with a real-time monitoring blueprint to reclaim blind spots covering 234K+ enrolments.</w:t>
       </w:r>
@@ -157,6 +163,9 @@
       </w:r>
     </w:p>
     <w:p>
+      <w:pPr>
+        <w:jc w:val="both"/>
+      </w:pPr>
       <w:r>
         <w:rPr>
           <w:b/>
@@ -165,13 +174,28 @@
       </w:r>
     </w:p>
     <w:p>
+      <w:pPr>
+        <w:jc w:val="both"/>
+      </w:pPr>
       <w:r>
         <w:t>Effective governance in the Aadhaar ecosystem is hindered by structural data silos and inconsistent nomenclature. The current system faces 'Ghost Districts' where enrolment records are high but update patterns are invisible due to naming mismatches. Furthermore, administrative batching creates artificial update 'pulses' that mask organic societal trends. This project solves these challenges by building an intelligent audit framework that identifies these inefficiencies, maps systematic failure points, and provides actionable recommendations to align system data with real-world Aadhaar usage.</w:t>
       </w:r>
     </w:p>
-    <w:p/>
-    <w:p/>
-    <w:p/>
+    <w:p>
+      <w:pPr>
+        <w:jc w:val="both"/>
+      </w:pPr>
+    </w:p>
+    <w:p>
+      <w:pPr>
+        <w:jc w:val="both"/>
+      </w:pPr>
+    </w:p>
+    <w:p>
+      <w:pPr>
+        <w:jc w:val="both"/>
+      </w:pPr>
+    </w:p>
     <w:p>
       <w:pPr>
         <w:pStyle w:val="Heading1"/>
@@ -181,6 +205,9 @@
       </w:r>
     </w:p>
     <w:p>
+      <w:pPr>
+        <w:jc w:val="both"/>
+      </w:pPr>
       <w:r>
         <w:rPr>
           <w:b/>
@@ -237,6 +264,9 @@
       </w:r>
     </w:p>
     <w:p>
+      <w:pPr>
+        <w:jc w:val="both"/>
+      </w:pPr>
       <w:r>
         <w:rPr>
           <w:b/>
@@ -269,6 +299,9 @@
       </w:r>
     </w:p>
     <w:p>
+      <w:pPr>
+        <w:jc w:val="both"/>
+      </w:pPr>
       <w:r>
         <w:rPr>
           <w:b/>
@@ -296,15 +329,39 @@
         <w:t>4. Output: Real-time React-based monitoring dashboard for government oversight.</w:t>
       </w:r>
     </w:p>
-    <w:p/>
-    <w:p/>
-    <w:p/>
-    <w:p/>
-    <w:p/>
-    <w:p/>
     <w:p>
       <w:pPr>
-        <w:jc w:val="center"/>
+        <w:jc w:val="both"/>
+      </w:pPr>
+    </w:p>
+    <w:p>
+      <w:pPr>
+        <w:jc w:val="both"/>
+      </w:pPr>
+    </w:p>
+    <w:p>
+      <w:pPr>
+        <w:jc w:val="both"/>
+      </w:pPr>
+    </w:p>
+    <w:p>
+      <w:pPr>
+        <w:jc w:val="both"/>
+      </w:pPr>
+    </w:p>
+    <w:p>
+      <w:pPr>
+        <w:jc w:val="both"/>
+      </w:pPr>
+    </w:p>
+    <w:p>
+      <w:pPr>
+        <w:jc w:val="both"/>
+      </w:pPr>
+    </w:p>
+    <w:p>
+      <w:pPr>
+        <w:jc w:val="both"/>
       </w:pPr>
       <w:r>
         <w:rPr>
@@ -356,12 +413,24 @@
         <w:t>Figure 1: High-Level System Architecture &amp; Data Flow</w:t>
       </w:r>
     </w:p>
-    <w:p/>
-    <w:p/>
-    <w:p/>
     <w:p>
       <w:pPr>
-        <w:jc w:val="center"/>
+        <w:jc w:val="both"/>
+      </w:pPr>
+    </w:p>
+    <w:p>
+      <w:pPr>
+        <w:jc w:val="both"/>
+      </w:pPr>
+    </w:p>
+    <w:p>
+      <w:pPr>
+        <w:jc w:val="both"/>
+      </w:pPr>
+    </w:p>
+    <w:p>
+      <w:pPr>
+        <w:jc w:val="both"/>
       </w:pPr>
       <w:r>
         <w:rPr>
@@ -413,8 +482,15 @@
         <w:t>Figure 2: Sovereign Data Trust &amp; Integrity Framework</w:t>
       </w:r>
     </w:p>
-    <w:p/>
     <w:p>
+      <w:pPr>
+        <w:jc w:val="both"/>
+      </w:pPr>
+    </w:p>
+    <w:p>
+      <w:pPr>
+        <w:jc w:val="both"/>
+      </w:pPr>
       <w:r>
         <w:br w:type="page"/>
       </w:r>
@@ -437,13 +513,28 @@
       </w:r>
     </w:p>
     <w:p>
+      <w:pPr>
+        <w:jc w:val="both"/>
+      </w:pPr>
       <w:r>
         <w:t>Naming mismatches (e.g., 'Bengaluru Urban' vs 'Bengaluru South') obscure data linkage. We identified 47 districts with 234,567 enrolments but zero updates: a 6.5% rate vs &lt;2% industry benchmark.</w:t>
       </w:r>
     </w:p>
-    <w:p/>
-    <w:p/>
     <w:p>
+      <w:pPr>
+        <w:jc w:val="both"/>
+      </w:pPr>
+    </w:p>
+    <w:p>
+      <w:pPr>
+        <w:jc w:val="both"/>
+      </w:pPr>
+    </w:p>
+    <w:p>
+      <w:pPr>
+        <w:pageBreakBefore/>
+        <w:jc w:val="both"/>
+      </w:pPr>
       <w:r>
         <w:rPr>
           <w:b/>
@@ -455,6 +546,7 @@
       <w:tblPr>
         <w:tblStyle w:val="TableGrid"/>
         <w:tblW w:w="0" w:type="auto"/>
+        <w:jc w:val="center"/>
         <w:tblLook w:val="04A0" w:firstRow="1" w:lastRow="0" w:firstColumn="1" w:lastColumn="0" w:noHBand="0" w:noVBand="1"/>
       </w:tblPr>
       <w:tblGrid>
@@ -717,11 +809,19 @@
         </w:tc>
       </w:tr>
     </w:tbl>
-    <w:p/>
-    <w:p/>
     <w:p>
       <w:pPr>
-        <w:jc w:val="center"/>
+        <w:jc w:val="both"/>
+      </w:pPr>
+    </w:p>
+    <w:p>
+      <w:pPr>
+        <w:jc w:val="both"/>
+      </w:pPr>
+    </w:p>
+    <w:p>
+      <w:pPr>
+        <w:jc w:val="both"/>
       </w:pPr>
       <w:r>
         <w:rPr>
@@ -774,6 +874,9 @@
       </w:r>
     </w:p>
     <w:p>
+      <w:pPr>
+        <w:jc w:val="both"/>
+      </w:pPr>
       <w:r>
         <w:br w:type="page"/>
       </w:r>
@@ -788,13 +891,16 @@
       </w:r>
     </w:p>
     <w:p>
+      <w:pPr>
+        <w:jc w:val="both"/>
+      </w:pPr>
       <w:r>
         <w:t>91.3% of data occurs on the 1st day of the month. This proves a 30-day monitoring gap that obscures real-world societal trends.</w:t>
       </w:r>
     </w:p>
     <w:p>
       <w:pPr>
-        <w:jc w:val="center"/>
+        <w:jc w:val="both"/>
       </w:pPr>
       <w:r>
         <w:rPr>
@@ -846,7 +952,11 @@
         <w:t>Exhibit B: Visualization of Administrative Batch Processing Delay</w:t>
       </w:r>
     </w:p>
-    <w:p/>
+    <w:p>
+      <w:pPr>
+        <w:jc w:val="both"/>
+      </w:pPr>
+    </w:p>
     <w:p>
       <w:pPr>
         <w:pStyle w:val="Heading2"/>
@@ -856,13 +966,16 @@
       </w:r>
     </w:p>
     <w:p>
+      <w:pPr>
+        <w:jc w:val="both"/>
+      </w:pPr>
       <w:r>
         <w:t>A near-perfect Pearson correlation (r = 0.99, p &lt; 0.001) between child and adult updates indicates forced synchronization at the operational level.</w:t>
       </w:r>
     </w:p>
     <w:p>
       <w:pPr>
-        <w:jc w:val="center"/>
+        <w:jc w:val="both"/>
       </w:pPr>
       <w:r>
         <w:rPr>
@@ -948,16 +1061,25 @@
       </w:r>
     </w:p>
     <w:p>
+      <w:pPr>
+        <w:jc w:val="both"/>
+      </w:pPr>
       <w:r>
         <w:t>Analysis Runtime: &lt;120 seconds (5.2M records); Scalability: O(n) linear complexity.</w:t>
       </w:r>
     </w:p>
     <w:p>
+      <w:pPr>
+        <w:jc w:val="both"/>
+      </w:pPr>
       <w:r>
         <w:t>Reproducibility (GitHub Repository):</w:t>
       </w:r>
     </w:p>
     <w:p>
+      <w:pPr>
+        <w:jc w:val="both"/>
+      </w:pPr>
       <w:r>
         <w:t>Complete source code, 5 interactive Jupyter notebooks, and methodology validation logs:</w:t>
       </w:r>
@@ -979,6 +1101,9 @@
       </w:r>
     </w:p>
     <w:p>
+      <w:pPr>
+        <w:jc w:val="both"/>
+      </w:pPr>
       <w:r>
         <w:t>All analysis performed in this audit utilizes anonymised, aggregated public dataset provided by UIDAI. No individual-level Personal Identifiable Information (PII) or biometric identifiers were accessed, processed, or stored. The framework complies with the principle of 'Data Minimization': processing only the metadata required to identify structural system failures. Findings are intended for system optimization and policy refinement only.</w:t>
       </w:r>
@@ -992,13 +1117,16 @@
       </w:r>
     </w:p>
     <w:p>
+      <w:pPr>
+        <w:jc w:val="both"/>
+      </w:pPr>
       <w:r>
         <w:t>Team Eklavya's framework successfully maps structural gaps in the Aadhaar data ecosystem. By addressing naming inconsistencies and batch-reporting latencies, UIDAI can move towards a truly real-time data monitoring model, ensuring that societal trends are unlocked for better governance.</w:t>
       </w:r>
     </w:p>
     <w:p>
       <w:pPr>
-        <w:jc w:val="center"/>
+        <w:jc w:val="both"/>
       </w:pPr>
       <w:r>
         <w:rPr>
@@ -1063,40 +1191,22 @@
       <w:pStyle w:val="Footer"/>
       <w:jc w:val="right"/>
     </w:pPr>
+    <w:r/>
     <w:r>
       <w:rPr>
-        <w:color w:val="787878"/>
+        <w:color w:val="808080"/>
         <w:sz w:val="20"/>
       </w:rPr>
-      <w:fldChar w:fldCharType="begin"/>
+      <w:t xml:space="preserve">UIDAI Data Hackathon 2026 | Team Eklavya    </w:t>
     </w:r>
     <w:r>
       <w:rPr>
-        <w:color w:val="787878"/>
+        <w:color w:val="808080"/>
         <w:sz w:val="20"/>
       </w:rPr>
-      <w:instrText>PAGE</w:instrText>
-    </w:r>
-    <w:r>
-      <w:rPr>
-        <w:color w:val="787878"/>
-        <w:sz w:val="20"/>
-      </w:rPr>
+      <w:fldChar w:fldCharType="begin"/>
+      <w:instrText xml:space="preserve">PAGE</w:instrText>
       <w:fldChar w:fldCharType="separate"/>
-    </w:r>
-    <w:r>
-      <w:rPr>
-        <w:noProof/>
-        <w:color w:val="787878"/>
-        <w:sz w:val="20"/>
-      </w:rPr>
-      <w:t>1</w:t>
-    </w:r>
-    <w:r>
-      <w:rPr>
-        <w:color w:val="787878"/>
-        <w:sz w:val="20"/>
-      </w:rPr>
       <w:fldChar w:fldCharType="end"/>
     </w:r>
   </w:p>

</xml_diff>

<commit_message>
Refined report formatting: last-page-only footer, centered logo, separate page numbering
</commit_message>
<xml_diff>
--- a/final_submission/Team_Eklavya_Submission_FINAL.docx
+++ b/final_submission/Team_Eklavya_Submission_FINAL.docx
@@ -4,7 +4,7 @@
   <w:body>
     <w:p>
       <w:pPr>
-        <w:jc w:val="both"/>
+        <w:jc w:val="center"/>
       </w:pPr>
       <w:r>
         <w:rPr>
@@ -218,6 +218,7 @@
     <w:p>
       <w:pPr>
         <w:pStyle w:val="ListBullet"/>
+        <w:ind w:left="360"/>
       </w:pPr>
       <w:r>
         <w:t>Aadhaar Enrolment Data: Volumetric trends by district and age group.</w:t>
@@ -226,6 +227,7 @@
     <w:p>
       <w:pPr>
         <w:pStyle w:val="ListBullet"/>
+        <w:ind w:left="360"/>
       </w:pPr>
       <w:r>
         <w:t>Demographic Update Data: Regional patterns of name, address, and DOB updates.</w:t>
@@ -234,6 +236,7 @@
     <w:p>
       <w:pPr>
         <w:pStyle w:val="ListBullet"/>
+        <w:ind w:left="360"/>
       </w:pPr>
       <w:r>
         <w:t>Biometric Update Data: Longitudinal trends in mandatory and voluntary biometric re-verification.</w:t>
@@ -242,6 +245,7 @@
     <w:p>
       <w:pPr>
         <w:pStyle w:val="ListBullet"/>
+        <w:ind w:left="360"/>
       </w:pPr>
       <w:r>
         <w:t>Aggregation Level: District-level granularity covering 718 districts across 36 States/UTs.</w:t>
@@ -250,6 +254,7 @@
     <w:p>
       <w:pPr>
         <w:pStyle w:val="ListBullet"/>
+        <w:ind w:left="360"/>
       </w:pPr>
       <w:r>
         <w:t>Key Attributes Analyzed: [State, District, Date, Enrolment Count, Demographic Update Count, Biometric Update Count].</w:t>
@@ -277,6 +282,7 @@
     <w:p>
       <w:pPr>
         <w:pStyle w:val="ListBullet"/>
+        <w:ind w:left="360"/>
       </w:pPr>
       <w:r>
         <w:t>• Univariate Analysis: Time-series distribution of enrolment and update transactions (detecting the Monthly Pulse).</w:t>
@@ -285,6 +291,7 @@
     <w:p>
       <w:pPr>
         <w:pStyle w:val="ListBullet"/>
+        <w:ind w:left="360"/>
       </w:pPr>
       <w:r>
         <w:t>• Bivariate Analysis: Correlation between Enrolment Volume and Update Intensity (detecting Ghost Districts).</w:t>
@@ -293,6 +300,7 @@
     <w:p>
       <w:pPr>
         <w:pStyle w:val="ListBullet"/>
+        <w:ind w:left="360"/>
       </w:pPr>
       <w:r>
         <w:t>• Trivariate Analysis: Spatial-Temporal-Process mapping (District x Timeline x Update Type) to identify administrative bottlenecks.</w:t>
@@ -312,6 +320,7 @@
     <w:p>
       <w:pPr>
         <w:pStyle w:val="ListNumber"/>
+        <w:ind w:left="360"/>
       </w:pPr>
       <w:r>
         <w:t>1. Ingestion: Automated chunked loading (100K blocks) via Pandas.</w:t>
@@ -1039,6 +1048,7 @@
     <w:p>
       <w:pPr>
         <w:pStyle w:val="ListBullet"/>
+        <w:ind w:left="360"/>
       </w:pPr>
       <w:r>
         <w:t>• Recovery of Missing Data: Reclaiming monitoring for 234K+ records from Ghost Districts.</w:t>
@@ -1148,10 +1158,21 @@
         <w:t>UIDAI Data Hackathon 2026 | Team Eklavya |</w:t>
       </w:r>
     </w:p>
+    <w:p>
+      <w:pPr>
+        <w:sectPr>
+          <w:footerReference w:type="default" r:id="rId16"/>
+          <w:pgSz w:w="12240" w:h="15840"/>
+          <w:pgMar w:top="1440" w:right="1440" w:bottom="1440" w:left="1440" w:header="720" w:footer="720" w:gutter="0"/>
+          <w:cols w:space="720"/>
+          <w:docGrid w:linePitch="360"/>
+        </w:sectPr>
+      </w:pPr>
+    </w:p>
     <w:sectPr>
-      <w:footerReference w:type="default" r:id="rId16"/>
+      <w:footerReference w:type="default" r:id="rId19"/>
       <w:pgSz w:w="12240" w:h="15840"/>
-      <w:pgMar w:top="1440" w:right="1800" w:bottom="1440" w:left="1800" w:header="720" w:footer="720" w:gutter="0"/>
+      <w:pgMar w:top="1440" w:right="1440" w:bottom="1440" w:left="1440" w:header="720" w:footer="720" w:gutter="0"/>
       <w:cols w:space="720"/>
       <w:docGrid w:linePitch="360"/>
     </w:sectPr>
@@ -1197,8 +1218,39 @@
         <w:color w:val="808080"/>
         <w:sz w:val="20"/>
       </w:rPr>
-      <w:t xml:space="preserve">UIDAI Data Hackathon 2026 | Team Eklavya    </w:t>
+      <w:fldChar w:fldCharType="begin"/>
+      <w:instrText xml:space="preserve">PAGE</w:instrText>
+      <w:fldChar w:fldCharType="separate"/>
+      <w:fldChar w:fldCharType="end"/>
     </w:r>
+  </w:p>
+</w:ftr>
+</file>
+
+<file path=word/footer2.xml><?xml version="1.0" encoding="utf-8"?>
+<w:ftr xmlns:m="http://schemas.openxmlformats.org/officeDocument/2006/math" xmlns:mc="http://schemas.openxmlformats.org/markup-compatibility/2006" xmlns:mo="http://schemas.microsoft.com/office/mac/office/2008/main" xmlns:mv="urn:schemas-microsoft-com:mac:vml" xmlns:o="urn:schemas-microsoft-com:office:office" xmlns:r="http://schemas.openxmlformats.org/officeDocument/2006/relationships" xmlns:v="urn:schemas-microsoft-com:vml" xmlns:w10="urn:schemas-microsoft-com:office:word" xmlns:w14="http://schemas.microsoft.com/office/word/2010/wordml" xmlns:w="http://schemas.openxmlformats.org/wordprocessingml/2006/main" xmlns:wne="http://schemas.microsoft.com/office/word/2006/wordml" xmlns:wp14="http://schemas.microsoft.com/office/word/2010/wordprocessingDrawing" xmlns:wp="http://schemas.openxmlformats.org/drawingml/2006/wordprocessingDrawing" xmlns:wpc="http://schemas.microsoft.com/office/word/2010/wordprocessingCanvas" xmlns:wpg="http://schemas.microsoft.com/office/word/2010/wordprocessingGroup" xmlns:wpi="http://schemas.microsoft.com/office/word/2010/wordprocessingInk" xmlns:wps="http://schemas.microsoft.com/office/word/2010/wordprocessingShape" mc:Ignorable="w14 wp14">
+  <w:p>
+    <w:pPr>
+      <w:pStyle w:val="Footer"/>
+    </w:pPr>
+    <w:r/>
+  </w:p>
+  <w:p>
+    <w:pPr>
+      <w:jc w:val="left"/>
+    </w:pPr>
+    <w:r>
+      <w:rPr>
+        <w:color w:val="808080"/>
+        <w:sz w:val="20"/>
+      </w:rPr>
+      <w:t>UIDAI Data Hackathon 2026 | Team Eklavya</w:t>
+    </w:r>
+  </w:p>
+  <w:p>
+    <w:pPr>
+      <w:jc w:val="right"/>
+    </w:pPr>
     <w:r>
       <w:rPr>
         <w:color w:val="808080"/>

</xml_diff>

<commit_message>
Final strict mechanical formatting: last-page footer, centered logo, separate page numbering, table borders
</commit_message>
<xml_diff>
--- a/final_submission/Team_Eklavya_Submission_FINAL.docx
+++ b/final_submission/Team_Eklavya_Submission_FINAL.docx
@@ -1232,25 +1232,9 @@
   <w:p>
     <w:pPr>
       <w:pStyle w:val="Footer"/>
+      <w:jc w:val="right"/>
     </w:pPr>
     <w:r/>
-  </w:p>
-  <w:p>
-    <w:pPr>
-      <w:jc w:val="left"/>
-    </w:pPr>
-    <w:r>
-      <w:rPr>
-        <w:color w:val="808080"/>
-        <w:sz w:val="20"/>
-      </w:rPr>
-      <w:t>UIDAI Data Hackathon 2026 | Team Eklavya</w:t>
-    </w:r>
-  </w:p>
-  <w:p>
-    <w:pPr>
-      <w:jc w:val="right"/>
-    </w:pPr>
     <w:r>
       <w:rPr>
         <w:color w:val="808080"/>
@@ -1260,6 +1244,30 @@
       <w:instrText xml:space="preserve">PAGE</w:instrText>
       <w:fldChar w:fldCharType="separate"/>
       <w:fldChar w:fldCharType="end"/>
+    </w:r>
+  </w:p>
+  <w:p>
+    <w:pPr>
+      <w:jc w:val="left"/>
+    </w:pPr>
+    <w:r/>
+  </w:p>
+  <w:p>
+    <w:pPr>
+      <w:jc w:val="right"/>
+    </w:pPr>
+    <w:r/>
+  </w:p>
+  <w:p>
+    <w:pPr>
+      <w:jc w:val="left"/>
+    </w:pPr>
+    <w:r>
+      <w:rPr>
+        <w:color w:val="808080"/>
+        <w:sz w:val="20"/>
+      </w:rPr>
+      <w:t>UIDAI Data Hackathon 2026 | Team Eklavya</w:t>
     </w:r>
   </w:p>
 </w:ftr>

</xml_diff>

<commit_message>
Fixed formatting mistakes: removed 3-line gaps, stripped footer symbols, and refined layout
</commit_message>
<xml_diff>
--- a/final_submission/Team_Eklavya_Submission_FINAL.docx
+++ b/final_submission/Team_Eklavya_Submission_FINAL.docx
@@ -33,51 +33,6 @@
       <w:pPr>
         <w:jc w:val="both"/>
       </w:pPr>
-    </w:p>
-    <w:p>
-      <w:pPr>
-        <w:jc w:val="both"/>
-      </w:pPr>
-      <w:r>
-        <w:rPr>
-          <w:noProof/>
-        </w:rPr>
-        <w:drawing>
-          <wp:inline distT="0" distB="0" distL="0" distR="0">
-            <wp:extent cx="1371600" cy="1371600"/>
-            <wp:effectExtent l="0" t="0" r="0" b="0"/>
-            <wp:docPr id="1" name="Picture 1"/>
-            <wp:cNvGraphicFramePr>
-              <a:graphicFrameLocks xmlns:a="http://schemas.openxmlformats.org/drawingml/2006/main" noChangeAspect="1"/>
-            </wp:cNvGraphicFramePr>
-            <a:graphic xmlns:a="http://schemas.openxmlformats.org/drawingml/2006/main">
-              <a:graphicData uri="http://schemas.openxmlformats.org/drawingml/2006/picture">
-                <pic:pic xmlns:pic="http://schemas.openxmlformats.org/drawingml/2006/picture">
-                  <pic:nvPicPr>
-                    <pic:cNvPr id="0" name="TEAM-EKLAVYA-logo.png"/>
-                    <pic:cNvPicPr/>
-                  </pic:nvPicPr>
-                  <pic:blipFill>
-                    <a:blip r:embed="rId8"/>
-                    <a:stretch>
-                      <a:fillRect/>
-                    </a:stretch>
-                  </pic:blipFill>
-                  <pic:spPr>
-                    <a:xfrm>
-                      <a:off x="0" y="0"/>
-                      <a:ext cx="1371600" cy="1371600"/>
-                    </a:xfrm>
-                    <a:prstGeom prst="rect">
-                      <a:avLst/>
-                    </a:prstGeom>
-                  </pic:spPr>
-                </pic:pic>
-              </a:graphicData>
-            </a:graphic>
-          </wp:inline>
-        </w:drawing>
-      </w:r>
     </w:p>
     <w:p>
       <w:pPr>
@@ -188,16 +143,6 @@
     </w:p>
     <w:p>
       <w:pPr>
-        <w:jc w:val="both"/>
-      </w:pPr>
-    </w:p>
-    <w:p>
-      <w:pPr>
-        <w:jc w:val="both"/>
-      </w:pPr>
-    </w:p>
-    <w:p>
-      <w:pPr>
         <w:pStyle w:val="Heading1"/>
       </w:pPr>
       <w:r>
@@ -345,76 +290,6 @@
     </w:p>
     <w:p>
       <w:pPr>
-        <w:jc w:val="both"/>
-      </w:pPr>
-    </w:p>
-    <w:p>
-      <w:pPr>
-        <w:jc w:val="both"/>
-      </w:pPr>
-    </w:p>
-    <w:p>
-      <w:pPr>
-        <w:jc w:val="both"/>
-      </w:pPr>
-    </w:p>
-    <w:p>
-      <w:pPr>
-        <w:jc w:val="both"/>
-      </w:pPr>
-    </w:p>
-    <w:p>
-      <w:pPr>
-        <w:jc w:val="both"/>
-      </w:pPr>
-    </w:p>
-    <w:p>
-      <w:pPr>
-        <w:jc w:val="both"/>
-      </w:pPr>
-      <w:r>
-        <w:rPr>
-          <w:noProof/>
-        </w:rPr>
-        <w:drawing>
-          <wp:inline distT="0" distB="0" distL="0" distR="0">
-            <wp:extent cx="4572000" cy="2888631"/>
-            <wp:effectExtent l="0" t="0" r="0" b="0"/>
-            <wp:docPr id="2" name="Picture 2"/>
-            <wp:cNvGraphicFramePr>
-              <a:graphicFrameLocks xmlns:a="http://schemas.openxmlformats.org/drawingml/2006/main" noChangeAspect="1"/>
-            </wp:cNvGraphicFramePr>
-            <a:graphic xmlns:a="http://schemas.openxmlformats.org/drawingml/2006/main">
-              <a:graphicData uri="http://schemas.openxmlformats.org/drawingml/2006/picture">
-                <pic:pic xmlns:pic="http://schemas.openxmlformats.org/drawingml/2006/picture">
-                  <pic:nvPicPr>
-                    <pic:cNvPr id="0" name="High-Level System Architecture.png"/>
-                    <pic:cNvPicPr/>
-                  </pic:nvPicPr>
-                  <pic:blipFill>
-                    <a:blip r:embed="rId10"/>
-                    <a:stretch>
-                      <a:fillRect/>
-                    </a:stretch>
-                  </pic:blipFill>
-                  <pic:spPr>
-                    <a:xfrm>
-                      <a:off x="0" y="0"/>
-                      <a:ext cx="4572000" cy="2888631"/>
-                    </a:xfrm>
-                    <a:prstGeom prst="rect">
-                      <a:avLst/>
-                    </a:prstGeom>
-                  </pic:spPr>
-                </pic:pic>
-              </a:graphicData>
-            </a:graphic>
-          </wp:inline>
-        </w:drawing>
-      </w:r>
-    </w:p>
-    <w:p>
-      <w:pPr>
         <w:pStyle w:val="Caption"/>
         <w:jc w:val="center"/>
       </w:pPr>
@@ -429,61 +304,6 @@
     </w:p>
     <w:p>
       <w:pPr>
-        <w:jc w:val="both"/>
-      </w:pPr>
-    </w:p>
-    <w:p>
-      <w:pPr>
-        <w:jc w:val="both"/>
-      </w:pPr>
-    </w:p>
-    <w:p>
-      <w:pPr>
-        <w:jc w:val="both"/>
-      </w:pPr>
-      <w:r>
-        <w:rPr>
-          <w:noProof/>
-        </w:rPr>
-        <w:drawing>
-          <wp:inline distT="0" distB="0" distL="0" distR="0">
-            <wp:extent cx="4114800" cy="2672920"/>
-            <wp:effectExtent l="0" t="0" r="0" b="0"/>
-            <wp:docPr id="3" name="Picture 3"/>
-            <wp:cNvGraphicFramePr>
-              <a:graphicFrameLocks xmlns:a="http://schemas.openxmlformats.org/drawingml/2006/main" noChangeAspect="1"/>
-            </wp:cNvGraphicFramePr>
-            <a:graphic xmlns:a="http://schemas.openxmlformats.org/drawingml/2006/main">
-              <a:graphicData uri="http://schemas.openxmlformats.org/drawingml/2006/picture">
-                <pic:pic xmlns:pic="http://schemas.openxmlformats.org/drawingml/2006/picture">
-                  <pic:nvPicPr>
-                    <pic:cNvPr id="0" name="Sovereign Data Trust Architecture_ A 3D Layered Pyramid Diagram - visual selection.png"/>
-                    <pic:cNvPicPr/>
-                  </pic:nvPicPr>
-                  <pic:blipFill>
-                    <a:blip r:embed="rId11"/>
-                    <a:stretch>
-                      <a:fillRect/>
-                    </a:stretch>
-                  </pic:blipFill>
-                  <pic:spPr>
-                    <a:xfrm>
-                      <a:off x="0" y="0"/>
-                      <a:ext cx="4114800" cy="2672920"/>
-                    </a:xfrm>
-                    <a:prstGeom prst="rect">
-                      <a:avLst/>
-                    </a:prstGeom>
-                  </pic:spPr>
-                </pic:pic>
-              </a:graphicData>
-            </a:graphic>
-          </wp:inline>
-        </w:drawing>
-      </w:r>
-    </w:p>
-    <w:p>
-      <w:pPr>
         <w:pStyle w:val="Caption"/>
         <w:jc w:val="center"/>
       </w:pPr>
@@ -495,14 +315,6 @@
       <w:pPr>
         <w:jc w:val="both"/>
       </w:pPr>
-    </w:p>
-    <w:p>
-      <w:pPr>
-        <w:jc w:val="both"/>
-      </w:pPr>
-      <w:r>
-        <w:br w:type="page"/>
-      </w:r>
     </w:p>
     <w:p>
       <w:pPr>
@@ -528,11 +340,6 @@
       <w:r>
         <w:t>Naming mismatches (e.g., 'Bengaluru Urban' vs 'Bengaluru South') obscure data linkage. We identified 47 districts with 234,567 enrolments but zero updates: a 6.5% rate vs &lt;2% industry benchmark.</w:t>
       </w:r>
-    </w:p>
-    <w:p>
-      <w:pPr>
-        <w:jc w:val="both"/>
-      </w:pPr>
     </w:p>
     <w:p>
       <w:pPr>
@@ -825,56 +632,6 @@
     </w:p>
     <w:p>
       <w:pPr>
-        <w:jc w:val="both"/>
-      </w:pPr>
-    </w:p>
-    <w:p>
-      <w:pPr>
-        <w:jc w:val="both"/>
-      </w:pPr>
-      <w:r>
-        <w:rPr>
-          <w:noProof/>
-        </w:rPr>
-        <w:drawing>
-          <wp:inline distT="0" distB="0" distL="0" distR="0">
-            <wp:extent cx="5498441" cy="3228975"/>
-            <wp:effectExtent l="0" t="0" r="7620" b="0"/>
-            <wp:docPr id="4" name="Picture 4"/>
-            <wp:cNvGraphicFramePr>
-              <a:graphicFrameLocks xmlns:a="http://schemas.openxmlformats.org/drawingml/2006/main" noChangeAspect="1"/>
-            </wp:cNvGraphicFramePr>
-            <a:graphic xmlns:a="http://schemas.openxmlformats.org/drawingml/2006/main">
-              <a:graphicData uri="http://schemas.openxmlformats.org/drawingml/2006/picture">
-                <pic:pic xmlns:pic="http://schemas.openxmlformats.org/drawingml/2006/picture">
-                  <pic:nvPicPr>
-                    <pic:cNvPr id="0" name="naming_trap_v2.png"/>
-                    <pic:cNvPicPr/>
-                  </pic:nvPicPr>
-                  <pic:blipFill>
-                    <a:blip r:embed="rId12"/>
-                    <a:stretch>
-                      <a:fillRect/>
-                    </a:stretch>
-                  </pic:blipFill>
-                  <pic:spPr>
-                    <a:xfrm>
-                      <a:off x="0" y="0"/>
-                      <a:ext cx="5515491" cy="3238988"/>
-                    </a:xfrm>
-                    <a:prstGeom prst="rect">
-                      <a:avLst/>
-                    </a:prstGeom>
-                  </pic:spPr>
-                </pic:pic>
-              </a:graphicData>
-            </a:graphic>
-          </wp:inline>
-        </w:drawing>
-      </w:r>
-    </w:p>
-    <w:p>
-      <w:pPr>
         <w:pStyle w:val="Caption"/>
         <w:jc w:val="center"/>
       </w:pPr>
@@ -1216,7 +973,7 @@
     <w:r>
       <w:rPr>
         <w:color w:val="808080"/>
-        <w:sz w:val="20"/>
+        <w:sz w:val="18"/>
       </w:rPr>
       <w:fldChar w:fldCharType="begin"/>
       <w:instrText xml:space="preserve">PAGE</w:instrText>
@@ -1238,7 +995,7 @@
     <w:r>
       <w:rPr>
         <w:color w:val="808080"/>
-        <w:sz w:val="20"/>
+        <w:sz w:val="18"/>
       </w:rPr>
       <w:fldChar w:fldCharType="begin"/>
       <w:instrText xml:space="preserve">PAGE</w:instrText>
@@ -1255,6 +1012,12 @@
   <w:p>
     <w:pPr>
       <w:jc w:val="right"/>
+    </w:pPr>
+    <w:r/>
+  </w:p>
+  <w:p>
+    <w:pPr>
+      <w:jc w:val="left"/>
     </w:pPr>
     <w:r/>
   </w:p>

</xml_diff>

<commit_message>
Official Final Submission: Polished Report (DOCX/PDF) with correct alignment and complete technical analysis
</commit_message>
<xml_diff>
--- a/final_submission/Team_Eklavya_Submission_FINAL.docx
+++ b/final_submission/Team_Eklavya_Submission_FINAL.docx
@@ -4,6 +4,7 @@
   <w:body>
     <w:p>
       <w:pPr>
+        <w:spacing w:before="120" w:after="120"/>
         <w:jc w:val="center"/>
       </w:pPr>
       <w:r>
@@ -17,7 +18,8 @@
     </w:p>
     <w:p>
       <w:pPr>
-        <w:jc w:val="both"/>
+        <w:spacing w:before="120" w:after="120"/>
+        <w:jc w:val="center"/>
         <w:rPr>
           <w:b/>
         </w:rPr>
@@ -31,12 +33,56 @@
     </w:p>
     <w:p>
       <w:pPr>
-        <w:jc w:val="both"/>
-      </w:pPr>
+        <w:jc w:val="center"/>
+      </w:pPr>
+      <w:r>
+        <w:rPr>
+          <w:noProof/>
+        </w:rPr>
+        <w:drawing>
+          <wp:inline distT="0" distB="0" distL="0" distR="0">
+            <wp:extent cx="2743200" cy="2743200"/>
+            <wp:effectExtent l="0" t="0" r="0" b="0"/>
+            <wp:docPr id="1" name="Picture 1"/>
+            <wp:cNvGraphicFramePr>
+              <a:graphicFrameLocks xmlns:a="http://schemas.openxmlformats.org/drawingml/2006/main" noChangeAspect="1"/>
+            </wp:cNvGraphicFramePr>
+            <a:graphic xmlns:a="http://schemas.openxmlformats.org/drawingml/2006/main">
+              <a:graphicData uri="http://schemas.openxmlformats.org/drawingml/2006/picture">
+                <pic:pic xmlns:pic="http://schemas.openxmlformats.org/drawingml/2006/picture">
+                  <pic:nvPicPr>
+                    <pic:cNvPr id="0" name="image.png"/>
+                    <pic:cNvPicPr/>
+                  </pic:nvPicPr>
+                  <pic:blipFill>
+                    <a:blip r:embed="rId8"/>
+                    <a:stretch>
+                      <a:fillRect/>
+                    </a:stretch>
+                  </pic:blipFill>
+                  <pic:spPr>
+                    <a:xfrm>
+                      <a:off x="0" y="0"/>
+                      <a:ext cx="2743200" cy="2743200"/>
+                    </a:xfrm>
+                    <a:prstGeom prst="rect">
+                      <a:avLst/>
+                    </a:prstGeom>
+                  </pic:spPr>
+                </pic:pic>
+              </a:graphicData>
+            </a:graphic>
+          </wp:inline>
+        </w:drawing>
+      </w:r>
     </w:p>
     <w:p>
       <w:pPr>
-        <w:jc w:val="both"/>
+        <w:spacing w:before="120" w:after="120"/>
+        <w:jc w:val="center"/>
+        <w:rPr>
+          <w:b/>
+        </w:rPr>
       </w:pPr>
       <w:r>
         <w:rPr>
@@ -47,38 +93,14 @@
     </w:p>
     <w:p>
       <w:pPr>
-        <w:jc w:val="both"/>
-      </w:pPr>
-      <w:r>
-        <w:rPr>
-          <w:b/>
-        </w:rPr>
-        <w:t xml:space="preserve">Audit </w:t>
-      </w:r>
-      <w:r>
-        <w:rPr>
-          <w:b/>
-        </w:rPr>
-        <w:t>Dashboard:</w:t>
-      </w:r>
-      <w:r>
-        <w:rPr>
-          <w:b/>
-        </w:rPr>
-        <w:t xml:space="preserve"> </w:t>
-      </w:r>
-      <w:hyperlink r:id="rId9">
-        <w:r>
-          <w:rPr>
-            <w:color w:val="0000FF"/>
-          </w:rPr>
-          <w:t>https://uidia-dashboard.vercel.app/</w:t>
-        </w:r>
-      </w:hyperlink>
+        <w:spacing w:before="120" w:after="120"/>
+        <w:jc w:val="center"/>
+      </w:pPr>
     </w:p>
     <w:p>
       <w:pPr>
         <w:pStyle w:val="Heading1"/>
+        <w:spacing w:before="120" w:after="120"/>
       </w:pPr>
       <w:r>
         <w:t>1. EXECUTIVE SUMMARY</w:t>
@@ -86,7 +108,7 @@
     </w:p>
     <w:p>
       <w:pPr>
-        <w:jc w:val="both"/>
+        <w:spacing w:before="120" w:after="120"/>
       </w:pPr>
       <w:r>
         <w:rPr>
@@ -103,7 +125,7 @@
     </w:p>
     <w:p>
       <w:pPr>
-        <w:jc w:val="both"/>
+        <w:spacing w:before="120" w:after="120"/>
       </w:pPr>
       <w:r>
         <w:t>Our analysis of 5.2 million UIDAI records identifies three structural inefficiencies that impede the primary goal of unlocking societal trends. We provide a statistically validated framework (Welch's T-Test, Z-Score, and Pearson Correlation) to detect 'Ghost Districts', monitor reporting latencies, and optimize administrative synchronization. Our solution empowers UIDAI with a real-time monitoring blueprint to reclaim blind spots covering 234K+ enrolments.</w:t>
@@ -112,6 +134,7 @@
     <w:p>
       <w:pPr>
         <w:pStyle w:val="Heading1"/>
+        <w:spacing w:before="120" w:after="120"/>
       </w:pPr>
       <w:r>
         <w:t>2. PROBLEM STATEMENT</w:t>
@@ -119,7 +142,7 @@
     </w:p>
     <w:p>
       <w:pPr>
-        <w:jc w:val="both"/>
+        <w:spacing w:before="120" w:after="120"/>
       </w:pPr>
       <w:r>
         <w:rPr>
@@ -130,7 +153,7 @@
     </w:p>
     <w:p>
       <w:pPr>
-        <w:jc w:val="both"/>
+        <w:spacing w:before="120" w:after="120"/>
       </w:pPr>
       <w:r>
         <w:t>Effective governance in the Aadhaar ecosystem is hindered by structural data silos and inconsistent nomenclature. The current system faces 'Ghost Districts' where enrolment records are high but update patterns are invisible due to naming mismatches. Furthermore, administrative batching creates artificial update 'pulses' that mask organic societal trends. This project solves these challenges by building an intelligent audit framework that identifies these inefficiencies, maps systematic failure points, and provides actionable recommendations to align system data with real-world Aadhaar usage.</w:t>
@@ -138,20 +161,22 @@
     </w:p>
     <w:p>
       <w:pPr>
-        <w:jc w:val="both"/>
+        <w:spacing w:before="120" w:after="120"/>
       </w:pPr>
     </w:p>
     <w:p>
       <w:pPr>
         <w:pStyle w:val="Heading1"/>
+        <w:spacing w:before="120" w:after="120"/>
       </w:pPr>
       <w:r>
+        <w:lastRenderedPageBreak/>
         <w:t>3. DATASETS USED</w:t>
       </w:r>
     </w:p>
     <w:p>
       <w:pPr>
-        <w:jc w:val="both"/>
+        <w:spacing w:before="120" w:after="120"/>
       </w:pPr>
       <w:r>
         <w:rPr>
@@ -163,7 +188,8 @@
     <w:p>
       <w:pPr>
         <w:pStyle w:val="ListBullet"/>
-        <w:ind w:left="360"/>
+        <w:spacing w:before="120" w:after="120"/>
+        <w:ind w:left="0" w:firstLine="0"/>
       </w:pPr>
       <w:r>
         <w:t>Aadhaar Enrolment Data: Volumetric trends by district and age group.</w:t>
@@ -172,7 +198,8 @@
     <w:p>
       <w:pPr>
         <w:pStyle w:val="ListBullet"/>
-        <w:ind w:left="360"/>
+        <w:spacing w:before="120" w:after="120"/>
+        <w:ind w:left="0" w:firstLine="0"/>
       </w:pPr>
       <w:r>
         <w:t>Demographic Update Data: Regional patterns of name, address, and DOB updates.</w:t>
@@ -181,7 +208,8 @@
     <w:p>
       <w:pPr>
         <w:pStyle w:val="ListBullet"/>
-        <w:ind w:left="360"/>
+        <w:spacing w:before="120" w:after="120"/>
+        <w:ind w:left="0" w:firstLine="0"/>
       </w:pPr>
       <w:r>
         <w:t>Biometric Update Data: Longitudinal trends in mandatory and voluntary biometric re-verification.</w:t>
@@ -190,7 +218,8 @@
     <w:p>
       <w:pPr>
         <w:pStyle w:val="ListBullet"/>
-        <w:ind w:left="360"/>
+        <w:spacing w:before="120" w:after="120"/>
+        <w:ind w:left="0" w:firstLine="0"/>
       </w:pPr>
       <w:r>
         <w:t>Aggregation Level: District-level granularity covering 718 districts across 36 States/UTs.</w:t>
@@ -199,7 +228,8 @@
     <w:p>
       <w:pPr>
         <w:pStyle w:val="ListBullet"/>
-        <w:ind w:left="360"/>
+        <w:spacing w:before="120" w:after="120"/>
+        <w:ind w:left="0" w:firstLine="0"/>
       </w:pPr>
       <w:r>
         <w:t>Key Attributes Analyzed: [State, District, Date, Enrolment Count, Demographic Update Count, Biometric Update Count].</w:t>
@@ -208,6 +238,7 @@
     <w:p>
       <w:pPr>
         <w:pStyle w:val="Heading1"/>
+        <w:spacing w:before="120" w:after="120"/>
       </w:pPr>
       <w:r>
         <w:t>4. SYSTEM ARCHITECTURE &amp; METHODOLOGY</w:t>
@@ -215,7 +246,7 @@
     </w:p>
     <w:p>
       <w:pPr>
-        <w:jc w:val="both"/>
+        <w:spacing w:before="120" w:after="120"/>
       </w:pPr>
       <w:r>
         <w:rPr>
@@ -227,33 +258,41 @@
     <w:p>
       <w:pPr>
         <w:pStyle w:val="ListBullet"/>
-        <w:ind w:left="360"/>
+        <w:spacing w:before="120" w:after="120"/>
+        <w:ind w:left="0" w:firstLine="0"/>
       </w:pPr>
       <w:r>
-        <w:t>• Univariate Analysis: Time-series distribution of enrolment and update transactions (detecting the Monthly Pulse).</w:t>
+        <w:t>Univariate Analysis: Time-series distribution of enrolment and update transactions (detecting the Monthly Pulse).</w:t>
       </w:r>
     </w:p>
     <w:p>
       <w:pPr>
         <w:pStyle w:val="ListBullet"/>
-        <w:ind w:left="360"/>
+        <w:spacing w:before="120" w:after="120"/>
+        <w:ind w:left="0" w:firstLine="0"/>
       </w:pPr>
       <w:r>
-        <w:t>• Bivariate Analysis: Correlation between Enrolment Volume and Update Intensity (detecting Ghost Districts).</w:t>
+        <w:t>Bivariate Analysis: Correlation between Enrolment Volume and Update Intensity (detecting Ghost Districts).</w:t>
       </w:r>
     </w:p>
     <w:p>
       <w:pPr>
         <w:pStyle w:val="ListBullet"/>
-        <w:ind w:left="360"/>
-      </w:pPr>
+        <w:spacing w:before="120" w:after="120"/>
+        <w:ind w:left="0" w:firstLine="0"/>
+      </w:pPr>
+      <w:proofErr w:type="spellStart"/>
       <w:r>
-        <w:t>• Trivariate Analysis: Spatial-Temporal-Process mapping (District x Timeline x Update Type) to identify administrative bottlenecks.</w:t>
+        <w:t>Trivariate</w:t>
+      </w:r>
+      <w:proofErr w:type="spellEnd"/>
+      <w:r>
+        <w:t xml:space="preserve"> Analysis: Spatial-Temporal-Process mapping (District x Timeline x Update Type) to identify administrative bottlenecks.</w:t>
       </w:r>
     </w:p>
     <w:p>
       <w:pPr>
-        <w:jc w:val="both"/>
+        <w:spacing w:before="120" w:after="120"/>
       </w:pPr>
       <w:r>
         <w:rPr>
@@ -265,7 +304,8 @@
     <w:p>
       <w:pPr>
         <w:pStyle w:val="ListNumber"/>
-        <w:ind w:left="360"/>
+        <w:spacing w:before="120" w:after="120"/>
+        <w:ind w:left="0" w:firstLine="0"/>
       </w:pPr>
       <w:r>
         <w:t>1. Ingestion: Automated chunked loading (100K blocks) via Pandas.</w:t>
@@ -285,49 +325,133 @@
     </w:p>
     <w:p>
       <w:pPr>
-        <w:jc w:val="both"/>
-      </w:pPr>
-    </w:p>
-    <w:p>
-      <w:pPr>
         <w:pStyle w:val="Caption"/>
+        <w:spacing w:before="120" w:after="120"/>
         <w:jc w:val="center"/>
       </w:pPr>
       <w:r>
         <w:t>Figure 1: High-Level System Architecture &amp; Data Flow</w:t>
       </w:r>
+      <w:r>
+        <w:br/>
+      </w:r>
+      <w:r>
+        <w:rPr>
+          <w:noProof/>
+        </w:rPr>
+        <w:drawing>
+          <wp:inline distT="0" distB="0" distL="0" distR="0">
+            <wp:extent cx="4572000" cy="2888631"/>
+            <wp:effectExtent l="0" t="0" r="0" b="0"/>
+            <wp:docPr id="2" name="Picture 2"/>
+            <wp:cNvGraphicFramePr>
+              <a:graphicFrameLocks xmlns:a="http://schemas.openxmlformats.org/drawingml/2006/main" noChangeAspect="1"/>
+            </wp:cNvGraphicFramePr>
+            <a:graphic xmlns:a="http://schemas.openxmlformats.org/drawingml/2006/main">
+              <a:graphicData uri="http://schemas.openxmlformats.org/drawingml/2006/picture">
+                <pic:pic xmlns:pic="http://schemas.openxmlformats.org/drawingml/2006/picture">
+                  <pic:nvPicPr>
+                    <pic:cNvPr id="0" name="image.png"/>
+                    <pic:cNvPicPr/>
+                  </pic:nvPicPr>
+                  <pic:blipFill>
+                    <a:blip r:embed="rId9"/>
+                    <a:stretch>
+                      <a:fillRect/>
+                    </a:stretch>
+                  </pic:blipFill>
+                  <pic:spPr>
+                    <a:xfrm>
+                      <a:off x="0" y="0"/>
+                      <a:ext cx="4572000" cy="2888631"/>
+                    </a:xfrm>
+                    <a:prstGeom prst="rect">
+                      <a:avLst/>
+                    </a:prstGeom>
+                  </pic:spPr>
+                </pic:pic>
+              </a:graphicData>
+            </a:graphic>
+          </wp:inline>
+        </w:drawing>
+      </w:r>
     </w:p>
     <w:p>
       <w:pPr>
-        <w:jc w:val="both"/>
+        <w:spacing w:before="120" w:after="120"/>
       </w:pPr>
     </w:p>
     <w:p>
       <w:pPr>
         <w:pStyle w:val="Caption"/>
+        <w:spacing w:before="120" w:after="120"/>
         <w:jc w:val="center"/>
       </w:pPr>
       <w:r>
         <w:t>Figure 2: Sovereign Data Trust &amp; Integrity Framework</w:t>
       </w:r>
+      <w:r>
+        <w:br/>
+      </w:r>
+      <w:r>
+        <w:rPr>
+          <w:noProof/>
+        </w:rPr>
+        <w:drawing>
+          <wp:inline distT="0" distB="0" distL="0" distR="0">
+            <wp:extent cx="4572000" cy="2597481"/>
+            <wp:effectExtent l="0" t="0" r="0" b="0"/>
+            <wp:docPr id="3" name="Picture 3"/>
+            <wp:cNvGraphicFramePr>
+              <a:graphicFrameLocks xmlns:a="http://schemas.openxmlformats.org/drawingml/2006/main" noChangeAspect="1"/>
+            </wp:cNvGraphicFramePr>
+            <a:graphic xmlns:a="http://schemas.openxmlformats.org/drawingml/2006/main">
+              <a:graphicData uri="http://schemas.openxmlformats.org/drawingml/2006/picture">
+                <pic:pic xmlns:pic="http://schemas.openxmlformats.org/drawingml/2006/picture">
+                  <pic:nvPicPr>
+                    <pic:cNvPr id="0" name="image.png"/>
+                    <pic:cNvPicPr/>
+                  </pic:nvPicPr>
+                  <pic:blipFill>
+                    <a:blip r:embed="rId10"/>
+                    <a:stretch>
+                      <a:fillRect/>
+                    </a:stretch>
+                  </pic:blipFill>
+                  <pic:spPr>
+                    <a:xfrm>
+                      <a:off x="0" y="0"/>
+                      <a:ext cx="4572000" cy="2597481"/>
+                    </a:xfrm>
+                    <a:prstGeom prst="rect">
+                      <a:avLst/>
+                    </a:prstGeom>
+                  </pic:spPr>
+                </pic:pic>
+              </a:graphicData>
+            </a:graphic>
+          </wp:inline>
+        </w:drawing>
+      </w:r>
     </w:p>
     <w:p>
       <w:pPr>
-        <w:jc w:val="both"/>
+        <w:spacing w:before="120" w:after="120"/>
       </w:pPr>
     </w:p>
     <w:p>
       <w:pPr>
         <w:pStyle w:val="Heading1"/>
+        <w:spacing w:before="120" w:after="120"/>
       </w:pPr>
       <w:r>
-        <w:lastRenderedPageBreak/>
         <w:t>5. ANALYSIS &amp; KEY FINDINGS</w:t>
       </w:r>
     </w:p>
     <w:p>
       <w:pPr>
         <w:pStyle w:val="Heading2"/>
+        <w:spacing w:before="120" w:after="120"/>
       </w:pPr>
       <w:r>
         <w:t>5.1 Structural Inconsistency: Ghost Districts</w:t>
@@ -335,7 +459,7 @@
     </w:p>
     <w:p>
       <w:pPr>
-        <w:jc w:val="both"/>
+        <w:spacing w:before="120" w:after="120"/>
       </w:pPr>
       <w:r>
         <w:t>Naming mismatches (e.g., 'Bengaluru Urban' vs 'Bengaluru South') obscure data linkage. We identified 47 districts with 234,567 enrolments but zero updates: a 6.5% rate vs &lt;2% industry benchmark.</w:t>
@@ -343,13 +467,15 @@
     </w:p>
     <w:p>
       <w:pPr>
-        <w:jc w:val="both"/>
+        <w:spacing w:before="120" w:after="120"/>
       </w:pPr>
     </w:p>
     <w:p>
       <w:pPr>
-        <w:pageBreakBefore/>
-        <w:jc w:val="both"/>
+        <w:spacing w:before="120" w:after="120"/>
+        <w:rPr>
+          <w:b/>
+        </w:rPr>
       </w:pPr>
       <w:r>
         <w:rPr>
@@ -366,19 +492,23 @@
         <w:tblLook w:val="04A0" w:firstRow="1" w:lastRow="0" w:firstColumn="1" w:lastColumn="0" w:noHBand="0" w:noVBand="1"/>
       </w:tblPr>
       <w:tblGrid>
-        <w:gridCol w:w="2929"/>
-        <w:gridCol w:w="2929"/>
-        <w:gridCol w:w="2929"/>
+        <w:gridCol w:w="2842"/>
+        <w:gridCol w:w="2842"/>
+        <w:gridCol w:w="2842"/>
       </w:tblGrid>
       <w:tr>
         <w:trPr>
-          <w:trHeight w:val="282"/>
+          <w:trHeight w:val="553"/>
+          <w:jc w:val="center"/>
         </w:trPr>
         <w:tc>
           <w:tcPr>
-            <w:tcW w:w="2929" w:type="dxa"/>
+            <w:tcW w:w="2842" w:type="dxa"/>
           </w:tcPr>
           <w:p>
+            <w:pPr>
+              <w:jc w:val="center"/>
+            </w:pPr>
             <w:r>
               <w:rPr>
                 <w:b/>
@@ -389,9 +519,12 @@
         </w:tc>
         <w:tc>
           <w:tcPr>
-            <w:tcW w:w="2929" w:type="dxa"/>
+            <w:tcW w:w="2842" w:type="dxa"/>
           </w:tcPr>
           <w:p>
+            <w:pPr>
+              <w:jc w:val="center"/>
+            </w:pPr>
             <w:r>
               <w:rPr>
                 <w:b/>
@@ -402,9 +535,12 @@
         </w:tc>
         <w:tc>
           <w:tcPr>
-            <w:tcW w:w="2929" w:type="dxa"/>
+            <w:tcW w:w="2842" w:type="dxa"/>
           </w:tcPr>
           <w:p>
+            <w:pPr>
+              <w:jc w:val="center"/>
+            </w:pPr>
             <w:r>
               <w:rPr>
                 <w:b/>
@@ -416,13 +552,17 @@
       </w:tr>
       <w:tr>
         <w:trPr>
-          <w:trHeight w:val="265"/>
+          <w:trHeight w:val="520"/>
+          <w:jc w:val="center"/>
         </w:trPr>
         <w:tc>
           <w:tcPr>
-            <w:tcW w:w="2929" w:type="dxa"/>
+            <w:tcW w:w="2842" w:type="dxa"/>
           </w:tcPr>
           <w:p>
+            <w:pPr>
+              <w:jc w:val="center"/>
+            </w:pPr>
             <w:r>
               <w:t>Bengaluru Urban</w:t>
             </w:r>
@@ -430,9 +570,12 @@
         </w:tc>
         <w:tc>
           <w:tcPr>
-            <w:tcW w:w="2929" w:type="dxa"/>
+            <w:tcW w:w="2842" w:type="dxa"/>
           </w:tcPr>
           <w:p>
+            <w:pPr>
+              <w:jc w:val="center"/>
+            </w:pPr>
             <w:r>
               <w:t>Bengaluru South</w:t>
             </w:r>
@@ -440,9 +583,12 @@
         </w:tc>
         <w:tc>
           <w:tcPr>
-            <w:tcW w:w="2929" w:type="dxa"/>
+            <w:tcW w:w="2842" w:type="dxa"/>
           </w:tcPr>
           <w:p>
+            <w:pPr>
+              <w:jc w:val="center"/>
+            </w:pPr>
             <w:r>
               <w:t>Mismatch</w:t>
             </w:r>
@@ -451,13 +597,17 @@
       </w:tr>
       <w:tr>
         <w:trPr>
-          <w:trHeight w:val="282"/>
+          <w:trHeight w:val="553"/>
+          <w:jc w:val="center"/>
         </w:trPr>
         <w:tc>
           <w:tcPr>
-            <w:tcW w:w="2929" w:type="dxa"/>
+            <w:tcW w:w="2842" w:type="dxa"/>
           </w:tcPr>
           <w:p>
+            <w:pPr>
+              <w:jc w:val="center"/>
+            </w:pPr>
             <w:r>
               <w:t>Mumbai</w:t>
             </w:r>
@@ -465,9 +615,12 @@
         </w:tc>
         <w:tc>
           <w:tcPr>
-            <w:tcW w:w="2929" w:type="dxa"/>
+            <w:tcW w:w="2842" w:type="dxa"/>
           </w:tcPr>
           <w:p>
+            <w:pPr>
+              <w:jc w:val="center"/>
+            </w:pPr>
             <w:r>
               <w:t>Greater Mumbai</w:t>
             </w:r>
@@ -475,9 +628,12 @@
         </w:tc>
         <w:tc>
           <w:tcPr>
-            <w:tcW w:w="2929" w:type="dxa"/>
+            <w:tcW w:w="2842" w:type="dxa"/>
           </w:tcPr>
           <w:p>
+            <w:pPr>
+              <w:jc w:val="center"/>
+            </w:pPr>
             <w:r>
               <w:t>Mismatch</w:t>
             </w:r>
@@ -486,13 +642,17 @@
       </w:tr>
       <w:tr>
         <w:trPr>
-          <w:trHeight w:val="265"/>
+          <w:trHeight w:val="520"/>
+          <w:jc w:val="center"/>
         </w:trPr>
         <w:tc>
           <w:tcPr>
-            <w:tcW w:w="2929" w:type="dxa"/>
+            <w:tcW w:w="2842" w:type="dxa"/>
           </w:tcPr>
           <w:p>
+            <w:pPr>
+              <w:jc w:val="center"/>
+            </w:pPr>
             <w:r>
               <w:t>Delhi</w:t>
             </w:r>
@@ -500,9 +660,12 @@
         </w:tc>
         <w:tc>
           <w:tcPr>
-            <w:tcW w:w="2929" w:type="dxa"/>
+            <w:tcW w:w="2842" w:type="dxa"/>
           </w:tcPr>
           <w:p>
+            <w:pPr>
+              <w:jc w:val="center"/>
+            </w:pPr>
             <w:r>
               <w:t>New Delhi</w:t>
             </w:r>
@@ -510,9 +673,12 @@
         </w:tc>
         <w:tc>
           <w:tcPr>
-            <w:tcW w:w="2929" w:type="dxa"/>
+            <w:tcW w:w="2842" w:type="dxa"/>
           </w:tcPr>
           <w:p>
+            <w:pPr>
+              <w:jc w:val="center"/>
+            </w:pPr>
             <w:r>
               <w:t>Mismatch</w:t>
             </w:r>
@@ -521,13 +687,17 @@
       </w:tr>
       <w:tr>
         <w:trPr>
-          <w:trHeight w:val="282"/>
+          <w:trHeight w:val="553"/>
+          <w:jc w:val="center"/>
         </w:trPr>
         <w:tc>
           <w:tcPr>
-            <w:tcW w:w="2929" w:type="dxa"/>
+            <w:tcW w:w="2842" w:type="dxa"/>
           </w:tcPr>
           <w:p>
+            <w:pPr>
+              <w:jc w:val="center"/>
+            </w:pPr>
             <w:r>
               <w:t>Thiruvananthapuram</w:t>
             </w:r>
@@ -535,9 +705,12 @@
         </w:tc>
         <w:tc>
           <w:tcPr>
-            <w:tcW w:w="2929" w:type="dxa"/>
+            <w:tcW w:w="2842" w:type="dxa"/>
           </w:tcPr>
           <w:p>
+            <w:pPr>
+              <w:jc w:val="center"/>
+            </w:pPr>
             <w:r>
               <w:t>TVM</w:t>
             </w:r>
@@ -545,9 +718,12 @@
         </w:tc>
         <w:tc>
           <w:tcPr>
-            <w:tcW w:w="2929" w:type="dxa"/>
+            <w:tcW w:w="2842" w:type="dxa"/>
           </w:tcPr>
           <w:p>
+            <w:pPr>
+              <w:jc w:val="center"/>
+            </w:pPr>
             <w:r>
               <w:t>Abbreviation</w:t>
             </w:r>
@@ -556,13 +732,17 @@
       </w:tr>
       <w:tr>
         <w:trPr>
-          <w:trHeight w:val="265"/>
+          <w:trHeight w:val="520"/>
+          <w:jc w:val="center"/>
         </w:trPr>
         <w:tc>
           <w:tcPr>
-            <w:tcW w:w="2929" w:type="dxa"/>
+            <w:tcW w:w="2842" w:type="dxa"/>
           </w:tcPr>
           <w:p>
+            <w:pPr>
+              <w:jc w:val="center"/>
+            </w:pPr>
             <w:r>
               <w:t>Gurgaon</w:t>
             </w:r>
@@ -570,9 +750,12 @@
         </w:tc>
         <w:tc>
           <w:tcPr>
-            <w:tcW w:w="2929" w:type="dxa"/>
+            <w:tcW w:w="2842" w:type="dxa"/>
           </w:tcPr>
           <w:p>
+            <w:pPr>
+              <w:jc w:val="center"/>
+            </w:pPr>
             <w:r>
               <w:t>Gurugram</w:t>
             </w:r>
@@ -580,9 +763,12 @@
         </w:tc>
         <w:tc>
           <w:tcPr>
-            <w:tcW w:w="2929" w:type="dxa"/>
+            <w:tcW w:w="2842" w:type="dxa"/>
           </w:tcPr>
           <w:p>
+            <w:pPr>
+              <w:jc w:val="center"/>
+            </w:pPr>
             <w:r>
               <w:t>Rename</w:t>
             </w:r>
@@ -591,13 +777,17 @@
       </w:tr>
       <w:tr>
         <w:trPr>
-          <w:trHeight w:val="265"/>
+          <w:trHeight w:val="520"/>
+          <w:jc w:val="center"/>
         </w:trPr>
         <w:tc>
           <w:tcPr>
-            <w:tcW w:w="2929" w:type="dxa"/>
+            <w:tcW w:w="2842" w:type="dxa"/>
           </w:tcPr>
           <w:p>
+            <w:pPr>
+              <w:jc w:val="center"/>
+            </w:pPr>
             <w:r>
               <w:t>Kolkata</w:t>
             </w:r>
@@ -605,9 +795,12 @@
         </w:tc>
         <w:tc>
           <w:tcPr>
-            <w:tcW w:w="2929" w:type="dxa"/>
+            <w:tcW w:w="2842" w:type="dxa"/>
           </w:tcPr>
           <w:p>
+            <w:pPr>
+              <w:jc w:val="center"/>
+            </w:pPr>
             <w:r>
               <w:t>Calcutta</w:t>
             </w:r>
@@ -615,9 +808,12 @@
         </w:tc>
         <w:tc>
           <w:tcPr>
-            <w:tcW w:w="2929" w:type="dxa"/>
+            <w:tcW w:w="2842" w:type="dxa"/>
           </w:tcPr>
           <w:p>
+            <w:pPr>
+              <w:jc w:val="center"/>
+            </w:pPr>
             <w:r>
               <w:t>Archaic</w:t>
             </w:r>
@@ -627,12 +823,29 @@
     </w:tbl>
     <w:p>
       <w:pPr>
-        <w:jc w:val="both"/>
+        <w:spacing w:before="120" w:after="120"/>
       </w:pPr>
     </w:p>
     <w:p>
       <w:pPr>
+        <w:spacing w:before="120" w:after="120"/>
+      </w:pPr>
+    </w:p>
+    <w:p>
+      <w:pPr>
+        <w:pageBreakBefore/>
+        <w:spacing w:before="120" w:after="120"/>
+      </w:pPr>
+    </w:p>
+    <w:p>
+      <w:pPr>
+        <w:spacing w:before="120" w:after="120"/>
+      </w:pPr>
+    </w:p>
+    <w:p>
+      <w:pPr>
         <w:pStyle w:val="Caption"/>
+        <w:spacing w:before="120" w:after="120"/>
         <w:jc w:val="center"/>
       </w:pPr>
       <w:r>
@@ -641,33 +854,96 @@
     </w:p>
     <w:p>
       <w:pPr>
-        <w:jc w:val="both"/>
+        <w:pStyle w:val="Caption"/>
+        <w:spacing w:before="120" w:after="120"/>
+        <w:jc w:val="center"/>
       </w:pPr>
       <w:r>
-        <w:br w:type="page"/>
+        <w:br/>
+      </w:r>
+      <w:r>
+        <w:rPr>
+          <w:noProof/>
+        </w:rPr>
+        <w:drawing>
+          <wp:inline distT="0" distB="0" distL="0" distR="0">
+            <wp:extent cx="5244334" cy="3079750"/>
+            <wp:effectExtent l="0" t="0" r="0" b="6350"/>
+            <wp:docPr id="4" name="Picture 4"/>
+            <wp:cNvGraphicFramePr>
+              <a:graphicFrameLocks xmlns:a="http://schemas.openxmlformats.org/drawingml/2006/main" noChangeAspect="1"/>
+            </wp:cNvGraphicFramePr>
+            <a:graphic xmlns:a="http://schemas.openxmlformats.org/drawingml/2006/main">
+              <a:graphicData uri="http://schemas.openxmlformats.org/drawingml/2006/picture">
+                <pic:pic xmlns:pic="http://schemas.openxmlformats.org/drawingml/2006/picture">
+                  <pic:nvPicPr>
+                    <pic:cNvPr id="0" name="image.png"/>
+                    <pic:cNvPicPr/>
+                  </pic:nvPicPr>
+                  <pic:blipFill>
+                    <a:blip r:embed="rId11"/>
+                    <a:stretch>
+                      <a:fillRect/>
+                    </a:stretch>
+                  </pic:blipFill>
+                  <pic:spPr>
+                    <a:xfrm>
+                      <a:off x="0" y="0"/>
+                      <a:ext cx="5249045" cy="3082517"/>
+                    </a:xfrm>
+                    <a:prstGeom prst="rect">
+                      <a:avLst/>
+                    </a:prstGeom>
+                  </pic:spPr>
+                </pic:pic>
+              </a:graphicData>
+            </a:graphic>
+          </wp:inline>
+        </w:drawing>
       </w:r>
     </w:p>
     <w:p>
       <w:pPr>
         <w:pStyle w:val="Heading2"/>
+        <w:spacing w:before="120" w:after="120"/>
       </w:pPr>
       <w:r>
-        <w:lastRenderedPageBreak/>
         <w:t>5.2 Reporting Latency: Monthly Pulse Pattern</w:t>
       </w:r>
     </w:p>
     <w:p>
       <w:pPr>
-        <w:jc w:val="both"/>
+        <w:spacing w:before="120" w:after="120"/>
       </w:pPr>
       <w:r>
-        <w:t>91.3% of data occurs on the 1st day of the month. This proves a 30-day monitoring gap that obscures real-world societal trends.</w:t>
+        <w:t>91.3% of data occurs on the 1st day of the month. This proves a 30-day monitoring gap that obscures real-world societal trends</w:t>
       </w:r>
     </w:p>
     <w:p>
       <w:pPr>
-        <w:jc w:val="both"/>
-      </w:pPr>
+        <w:spacing w:before="120" w:after="120"/>
+      </w:pPr>
+      <w:r>
+        <w:t>.</w:t>
+      </w:r>
+    </w:p>
+    <w:p>
+      <w:pPr>
+        <w:spacing w:before="120" w:after="120"/>
+      </w:pPr>
+    </w:p>
+    <w:p>
+      <w:pPr>
+        <w:pStyle w:val="Caption"/>
+        <w:spacing w:before="120" w:after="120"/>
+        <w:jc w:val="center"/>
+      </w:pPr>
+      <w:r>
+        <w:t>Exhibit B: Visualization of Administrative Batch Processing Delay</w:t>
+      </w:r>
+      <w:r>
+        <w:br/>
+      </w:r>
       <w:r>
         <w:rPr>
           <w:noProof/>
@@ -684,11 +960,11 @@
               <a:graphicData uri="http://schemas.openxmlformats.org/drawingml/2006/picture">
                 <pic:pic xmlns:pic="http://schemas.openxmlformats.org/drawingml/2006/picture">
                   <pic:nvPicPr>
-                    <pic:cNvPr id="0" name="system_pulse_v2.png"/>
+                    <pic:cNvPr id="0" name="image.png"/>
                     <pic:cNvPicPr/>
                   </pic:nvPicPr>
                   <pic:blipFill>
-                    <a:blip r:embed="rId13"/>
+                    <a:blip r:embed="rId12"/>
                     <a:stretch>
                       <a:fillRect/>
                     </a:stretch>
@@ -711,29 +987,22 @@
     </w:p>
     <w:p>
       <w:pPr>
-        <w:pStyle w:val="Caption"/>
-        <w:jc w:val="center"/>
-      </w:pPr>
-      <w:r>
-        <w:t>Exhibit B: Visualization of Administrative Batch Processing Delay</w:t>
-      </w:r>
+        <w:spacing w:before="120" w:after="120"/>
+      </w:pPr>
     </w:p>
     <w:p>
       <w:pPr>
-        <w:jc w:val="both"/>
-      </w:pPr>
-    </w:p>
-    <w:p>
-      <w:pPr>
         <w:pStyle w:val="Heading2"/>
+        <w:spacing w:before="120" w:after="120"/>
       </w:pPr>
       <w:r>
+        <w:lastRenderedPageBreak/>
         <w:t>5.3 Administrative Bottlenecks: Process Coupling</w:t>
       </w:r>
     </w:p>
     <w:p>
       <w:pPr>
-        <w:jc w:val="both"/>
+        <w:spacing w:before="120" w:after="120"/>
       </w:pPr>
       <w:r>
         <w:t>A near-perfect Pearson correlation (r = 0.99, p &lt; 0.001) between child and adult updates indicates forced synchronization at the operational level.</w:t>
@@ -741,8 +1010,21 @@
     </w:p>
     <w:p>
       <w:pPr>
-        <w:jc w:val="both"/>
-      </w:pPr>
+        <w:spacing w:before="120" w:after="120"/>
+      </w:pPr>
+    </w:p>
+    <w:p>
+      <w:pPr>
+        <w:pStyle w:val="Caption"/>
+        <w:spacing w:before="120" w:after="120"/>
+        <w:jc w:val="center"/>
+      </w:pPr>
+      <w:r>
+        <w:t>Exhibit C: Correlation Study of Administrative Coupling</w:t>
+      </w:r>
+      <w:r>
+        <w:br/>
+      </w:r>
       <w:r>
         <w:rPr>
           <w:noProof/>
@@ -759,11 +1041,11 @@
               <a:graphicData uri="http://schemas.openxmlformats.org/drawingml/2006/picture">
                 <pic:pic xmlns:pic="http://schemas.openxmlformats.org/drawingml/2006/picture">
                   <pic:nvPicPr>
-                    <pic:cNvPr id="0" name="adult_tsunami_v2.png"/>
+                    <pic:cNvPr id="0" name="image.png"/>
                     <pic:cNvPicPr/>
                   </pic:nvPicPr>
                   <pic:blipFill>
-                    <a:blip r:embed="rId14"/>
+                    <a:blip r:embed="rId13"/>
                     <a:stretch>
                       <a:fillRect/>
                     </a:stretch>
@@ -786,26 +1068,18 @@
     </w:p>
     <w:p>
       <w:pPr>
-        <w:pStyle w:val="Caption"/>
-        <w:jc w:val="center"/>
+        <w:pStyle w:val="Heading1"/>
+        <w:spacing w:before="120" w:after="120"/>
       </w:pPr>
       <w:r>
-        <w:t>Exhibit C: Correlation Study of Administrative Coupling</w:t>
-      </w:r>
-    </w:p>
-    <w:p>
-      <w:pPr>
-        <w:pStyle w:val="Heading1"/>
-      </w:pPr>
-      <w:r>
-        <w:lastRenderedPageBreak/>
         <w:t>6. IMPACT &amp; POLICY RECOMMENDATIONS</w:t>
       </w:r>
     </w:p>
     <w:p>
       <w:pPr>
         <w:pStyle w:val="ListBullet"/>
-        <w:ind w:left="360"/>
+        <w:spacing w:before="120" w:after="120"/>
+        <w:ind w:left="0" w:firstLine="0"/>
       </w:pPr>
       <w:r>
         <w:t>• Recovery of Missing Data: Reclaiming monitoring for 234K+ records from Ghost Districts.</w:t>
@@ -822,6 +1096,7 @@
     <w:p>
       <w:pPr>
         <w:pStyle w:val="Heading1"/>
+        <w:spacing w:before="120" w:after="120"/>
       </w:pPr>
       <w:r>
         <w:t>7. TECHNICAL SPECIFICATIONS &amp; REPRODUCIBILITY</w:t>
@@ -829,7 +1104,7 @@
     </w:p>
     <w:p>
       <w:pPr>
-        <w:jc w:val="both"/>
+        <w:spacing w:before="120" w:after="120"/>
       </w:pPr>
       <w:r>
         <w:t>Analysis Runtime: &lt;120 seconds (5.2M records); Scalability: O(n) linear complexity.</w:t>
@@ -837,7 +1112,7 @@
     </w:p>
     <w:p>
       <w:pPr>
-        <w:jc w:val="both"/>
+        <w:spacing w:before="120" w:after="120"/>
       </w:pPr>
       <w:r>
         <w:t>Reproducibility (GitHub Repository):</w:t>
@@ -845,12 +1120,20 @@
     </w:p>
     <w:p>
       <w:pPr>
-        <w:jc w:val="both"/>
+        <w:spacing w:before="120" w:after="120"/>
       </w:pPr>
       <w:r>
-        <w:t>Complete source code, 5 interactive Jupyter notebooks, and methodology validation logs:</w:t>
+        <w:t xml:space="preserve">Complete source code, 5 interactive </w:t>
       </w:r>
-      <w:hyperlink r:id="rId15">
+      <w:proofErr w:type="spellStart"/>
+      <w:r>
+        <w:t>Jupyter</w:t>
+      </w:r>
+      <w:proofErr w:type="spellEnd"/>
+      <w:r>
+        <w:t xml:space="preserve"> notebooks, and methodology validation logs:</w:t>
+      </w:r>
+      <w:hyperlink r:id="rId14">
         <w:r>
           <w:rPr>
             <w:color w:val="0000FF"/>
@@ -861,7 +1144,82 @@
     </w:p>
     <w:p>
       <w:pPr>
+        <w:jc w:val="center"/>
+      </w:pPr>
+    </w:p>
+    <w:p>
+      <w:pPr>
+        <w:spacing w:line="480" w:lineRule="auto"/>
+        <w:jc w:val="center"/>
+        <w:rPr>
+          <w:rStyle w:val="SubtitleChar"/>
+        </w:rPr>
+      </w:pPr>
+      <w:r>
+        <w:lastRenderedPageBreak/>
+        <w:t>Audit Dashboard:</w:t>
+      </w:r>
+      <w:hyperlink r:id="rId15" w:history="1">
+        <w:r>
+          <w:rPr>
+            <w:rStyle w:val="Hyperlink"/>
+          </w:rPr>
+          <w:t xml:space="preserve"> https://uidia-dashboard.vercel.app/</w:t>
+        </w:r>
+      </w:hyperlink>
+      <w:r>
+        <w:br/>
+      </w:r>
+      <w:r>
+        <w:rPr>
+          <w:noProof/>
+        </w:rPr>
+        <w:drawing>
+          <wp:inline distT="0" distB="0" distL="0" distR="0">
+            <wp:extent cx="5849864" cy="2624666"/>
+            <wp:effectExtent l="0" t="0" r="0" b="4445"/>
+            <wp:docPr id="7" name="Picture 7"/>
+            <wp:cNvGraphicFramePr>
+              <a:graphicFrameLocks xmlns:a="http://schemas.openxmlformats.org/drawingml/2006/main" noChangeAspect="1"/>
+            </wp:cNvGraphicFramePr>
+            <a:graphic xmlns:a="http://schemas.openxmlformats.org/drawingml/2006/main">
+              <a:graphicData uri="http://schemas.openxmlformats.org/drawingml/2006/picture">
+                <pic:pic xmlns:pic="http://schemas.openxmlformats.org/drawingml/2006/picture">
+                  <pic:nvPicPr>
+                    <pic:cNvPr id="0" name="image.png"/>
+                    <pic:cNvPicPr/>
+                  </pic:nvPicPr>
+                  <pic:blipFill>
+                    <a:blip r:embed="rId16"/>
+                    <a:stretch>
+                      <a:fillRect/>
+                    </a:stretch>
+                  </pic:blipFill>
+                  <pic:spPr>
+                    <a:xfrm>
+                      <a:off x="0" y="0"/>
+                      <a:ext cx="5865077" cy="2631492"/>
+                    </a:xfrm>
+                    <a:prstGeom prst="rect">
+                      <a:avLst/>
+                    </a:prstGeom>
+                  </pic:spPr>
+                </pic:pic>
+              </a:graphicData>
+            </a:graphic>
+          </wp:inline>
+        </w:drawing>
+      </w:r>
+    </w:p>
+    <w:p>
+      <w:pPr>
+        <w:jc w:val="center"/>
+      </w:pPr>
+    </w:p>
+    <w:p>
+      <w:pPr>
         <w:pStyle w:val="Heading1"/>
+        <w:spacing w:before="120" w:after="120"/>
       </w:pPr>
       <w:r>
         <w:t>8. ETHICAL &amp; PRIVACY CONSIDERATIONS</w:t>
@@ -869,7 +1227,7 @@
     </w:p>
     <w:p>
       <w:pPr>
-        <w:jc w:val="both"/>
+        <w:spacing w:before="120" w:after="120"/>
       </w:pPr>
       <w:r>
         <w:t>All analysis performed in this audit utilizes anonymised, aggregated public dataset provided by UIDAI. No individual-level Personal Identifiable Information (PII) or biometric identifiers were accessed, processed, or stored. The framework complies with the principle of 'Data Minimization': processing only the metadata required to identify structural system failures. Findings are intended for system optimization and policy refinement only.</w:t>
@@ -878,6 +1236,7 @@
     <w:p>
       <w:pPr>
         <w:pStyle w:val="Heading1"/>
+        <w:spacing w:before="120" w:after="120"/>
       </w:pPr>
       <w:r>
         <w:t>9. CONCLUSION</w:t>
@@ -885,7 +1244,7 @@
     </w:p>
     <w:p>
       <w:pPr>
-        <w:jc w:val="both"/>
+        <w:spacing w:before="120" w:after="120"/>
       </w:pPr>
       <w:r>
         <w:t>Team Eklavya's framework successfully maps structural gaps in the Aadhaar data ecosystem. By addressing naming inconsistencies and batch-reporting latencies, UIDAI can move towards a truly real-time data monitoring model, ensuring that societal trends are unlocked for better governance.</w:t>
@@ -893,41 +1252,12 @@
     </w:p>
     <w:p>
       <w:pPr>
-        <w:jc w:val="both"/>
-      </w:pPr>
-      <w:r>
-        <w:rPr>
-          <w:i/>
-        </w:rPr>
-        <w:br/>
-      </w:r>
-      <w:r>
-        <w:rPr>
-          <w:i/>
-        </w:rPr>
-        <w:br/>
-      </w:r>
-      <w:r>
-        <w:rPr>
-          <w:i/>
-          <w:color w:val="595959" w:themeColor="text1" w:themeTint="A6"/>
-        </w:rPr>
-        <w:t>UIDAI Data Hackathon 2026 | Team Eklavya |</w:t>
-      </w:r>
-    </w:p>
-    <w:p>
-      <w:pPr>
-        <w:sectPr>
-          <w:footerReference w:type="default" r:id="rId16"/>
-          <w:pgSz w:w="12240" w:h="15840"/>
-          <w:pgMar w:top="1440" w:right="1440" w:bottom="1440" w:left="1440" w:header="720" w:footer="720" w:gutter="0"/>
-          <w:cols w:space="720"/>
-          <w:docGrid w:linePitch="360"/>
-        </w:sectPr>
+        <w:spacing w:before="120" w:after="120"/>
+        <w:jc w:val="center"/>
       </w:pPr>
     </w:p>
     <w:sectPr>
-      <w:footerReference w:type="default" r:id="rId19"/>
+      <w:footerReference w:type="default" r:id="rId17"/>
       <w:pgSz w:w="12240" w:h="15840"/>
       <w:pgMar w:top="1440" w:right="1440" w:bottom="1440" w:left="1440" w:header="720" w:footer="720" w:gutter="0"/>
       <w:cols w:space="720"/>
@@ -967,63 +1297,7 @@
   <w:p>
     <w:pPr>
       <w:pStyle w:val="Footer"/>
-      <w:jc w:val="right"/>
-    </w:pPr>
-    <w:r/>
-    <w:r>
-      <w:rPr>
-        <w:color w:val="808080"/>
-        <w:sz w:val="18"/>
-      </w:rPr>
-      <w:fldChar w:fldCharType="begin"/>
-      <w:instrText xml:space="preserve">PAGE</w:instrText>
-      <w:fldChar w:fldCharType="separate"/>
-      <w:fldChar w:fldCharType="end"/>
-    </w:r>
-  </w:p>
-</w:ftr>
-</file>
-
-<file path=word/footer2.xml><?xml version="1.0" encoding="utf-8"?>
-<w:ftr xmlns:m="http://schemas.openxmlformats.org/officeDocument/2006/math" xmlns:mc="http://schemas.openxmlformats.org/markup-compatibility/2006" xmlns:mo="http://schemas.microsoft.com/office/mac/office/2008/main" xmlns:mv="urn:schemas-microsoft-com:mac:vml" xmlns:o="urn:schemas-microsoft-com:office:office" xmlns:r="http://schemas.openxmlformats.org/officeDocument/2006/relationships" xmlns:v="urn:schemas-microsoft-com:vml" xmlns:w10="urn:schemas-microsoft-com:office:word" xmlns:w14="http://schemas.microsoft.com/office/word/2010/wordml" xmlns:w="http://schemas.openxmlformats.org/wordprocessingml/2006/main" xmlns:wne="http://schemas.microsoft.com/office/word/2006/wordml" xmlns:wp14="http://schemas.microsoft.com/office/word/2010/wordprocessingDrawing" xmlns:wp="http://schemas.openxmlformats.org/drawingml/2006/wordprocessingDrawing" xmlns:wpc="http://schemas.microsoft.com/office/word/2010/wordprocessingCanvas" xmlns:wpg="http://schemas.microsoft.com/office/word/2010/wordprocessingGroup" xmlns:wpi="http://schemas.microsoft.com/office/word/2010/wordprocessingInk" xmlns:wps="http://schemas.microsoft.com/office/word/2010/wordprocessingShape" mc:Ignorable="w14 wp14">
-  <w:p>
-    <w:pPr>
-      <w:pStyle w:val="Footer"/>
-      <w:jc w:val="right"/>
-    </w:pPr>
-    <w:r/>
-    <w:r>
-      <w:rPr>
-        <w:color w:val="808080"/>
-        <w:sz w:val="18"/>
-      </w:rPr>
-      <w:fldChar w:fldCharType="begin"/>
-      <w:instrText xml:space="preserve">PAGE</w:instrText>
-      <w:fldChar w:fldCharType="separate"/>
-      <w:fldChar w:fldCharType="end"/>
-    </w:r>
-  </w:p>
-  <w:p>
-    <w:pPr>
-      <w:jc w:val="left"/>
-    </w:pPr>
-    <w:r/>
-  </w:p>
-  <w:p>
-    <w:pPr>
-      <w:jc w:val="right"/>
-    </w:pPr>
-    <w:r/>
-  </w:p>
-  <w:p>
-    <w:pPr>
-      <w:jc w:val="left"/>
-    </w:pPr>
-    <w:r/>
-  </w:p>
-  <w:p>
-    <w:pPr>
-      <w:jc w:val="left"/>
+      <w:jc w:val="center"/>
     </w:pPr>
     <w:r>
       <w:rPr>
@@ -1871,7 +2145,6 @@
   <w:style w:type="character" w:default="1" w:styleId="DefaultParagraphFont">
     <w:name w:val="Default Paragraph Font"/>
     <w:uiPriority w:val="1"/>
-    <w:semiHidden/>
     <w:unhideWhenUsed/>
   </w:style>
   <w:style w:type="table" w:default="1" w:styleId="TableNormal">
@@ -2441,7 +2714,6 @@
     <w:basedOn w:val="Normal"/>
     <w:next w:val="Normal"/>
     <w:uiPriority w:val="35"/>
-    <w:semiHidden/>
     <w:unhideWhenUsed/>
     <w:qFormat/>
     <w:rsid w:val="00FC693F"/>
@@ -12647,6 +12919,29 @@
         <w:shd w:val="clear" w:color="auto" w:fill="FBCAA2" w:themeFill="accent6" w:themeFillTint="7F"/>
       </w:tcPr>
     </w:tblStylePr>
+  </w:style>
+  <w:style w:type="character" w:styleId="Hyperlink">
+    <w:name w:val="Hyperlink"/>
+    <w:basedOn w:val="DefaultParagraphFont"/>
+    <w:uiPriority w:val="99"/>
+    <w:unhideWhenUsed/>
+    <w:rsid w:val="005076E8"/>
+    <w:rPr>
+      <w:color w:val="0000FF" w:themeColor="hyperlink"/>
+      <w:u w:val="single"/>
+    </w:rPr>
+  </w:style>
+  <w:style w:type="character" w:styleId="UnresolvedMention">
+    <w:name w:val="Unresolved Mention"/>
+    <w:basedOn w:val="DefaultParagraphFont"/>
+    <w:uiPriority w:val="99"/>
+    <w:semiHidden/>
+    <w:unhideWhenUsed/>
+    <w:rsid w:val="005076E8"/>
+    <w:rPr>
+      <w:color w:val="605E5C"/>
+      <w:shd w:val="clear" w:color="auto" w:fill="E1DFDD"/>
+    </w:rPr>
   </w:style>
 </w:styles>
 </file>

</xml_diff>